<commit_message>
some changes on relatorio
</commit_message>
<xml_diff>
--- a/relatorio.docx
+++ b/relatorio.docx
@@ -471,7 +471,18 @@
         <w:jc w:val="both"/>
       </w:pPr>
       <w:r>
-        <w:t>Tamanho de tabela = tamanho de página / entrada da tabela de páginas = 2</w:t>
+        <w:t xml:space="preserve">Tamanho de tabela = tamanho de página / entrada da tabela de páginas </w:t>
+      </w:r>
+    </w:p>
+    <w:p>
+      <w:pPr>
+        <w:pStyle w:val="PargrafodaLista"/>
+        <w:spacing w:before="100" w:beforeAutospacing="1" w:after="100" w:afterAutospacing="1" w:line="360" w:lineRule="auto"/>
+        <w:ind w:left="2496" w:firstLine="336"/>
+        <w:jc w:val="both"/>
+      </w:pPr>
+      <w:r>
+        <w:t>= 2</w:t>
       </w:r>
       <w:r>
         <w:rPr>
@@ -501,7 +512,6 @@
     <w:p>
       <w:pPr>
         <w:spacing w:before="100" w:beforeAutospacing="1" w:after="100" w:afterAutospacing="1" w:line="360" w:lineRule="auto"/>
-        <w:ind w:firstLine="708"/>
         <w:jc w:val="both"/>
       </w:pPr>
       <w:r>
@@ -511,7 +521,13 @@
         <w:t>mero máximo de b</w:t>
       </w:r>
       <w:r>
-        <w:t xml:space="preserve">its do endereço virtual = 3 * numero da página + </w:t>
+        <w:t xml:space="preserve">its do endereço virtual = 3 * </w:t>
+      </w:r>
+      <w:r>
+        <w:t>número de bits para indexar</w:t>
+      </w:r>
+      <w:r>
+        <w:t xml:space="preserve"> página + </w:t>
       </w:r>
       <w:proofErr w:type="gramStart"/>
       <w:r>
@@ -522,7 +538,25 @@
       </w:r>
       <w:proofErr w:type="gramEnd"/>
       <w:r>
-        <w:t xml:space="preserve"> = 3 * 10 + 13 = 43 bits.</w:t>
+        <w:t xml:space="preserve"> </w:t>
+      </w:r>
+    </w:p>
+    <w:p>
+      <w:pPr>
+        <w:spacing w:before="100" w:beforeAutospacing="1" w:after="100" w:afterAutospacing="1" w:line="360" w:lineRule="auto"/>
+        <w:ind w:left="3540"/>
+        <w:jc w:val="both"/>
+      </w:pPr>
+      <w:r>
+        <w:t xml:space="preserve">= 3 * 10 + 13 = 43 </w:t>
+      </w:r>
+      <w:proofErr w:type="gramStart"/>
+      <w:r>
+        <w:t>bits</w:t>
+      </w:r>
+      <w:proofErr w:type="gramEnd"/>
+      <w:r>
+        <w:t>.</w:t>
       </w:r>
     </w:p>
     <w:p>
@@ -536,6 +570,20 @@
         <w:jc w:val="both"/>
       </w:pPr>
       <w:r>
+        <w:t xml:space="preserve">Dimensão máxima da memória física = </w:t>
+      </w:r>
+    </w:p>
+    <w:p>
+      <w:pPr>
+        <w:pStyle w:val="PargrafodaLista"/>
+        <w:spacing w:before="100" w:beforeAutospacing="1" w:after="100" w:afterAutospacing="1" w:line="360" w:lineRule="auto"/>
+        <w:ind w:left="1800"/>
+        <w:jc w:val="both"/>
+      </w:pPr>
+      <w:r>
+        <w:t xml:space="preserve">= Bits endereço físico * tamanho da página = </w:t>
+      </w:r>
+      <w:r>
         <w:t>2</w:t>
       </w:r>
       <w:r>
@@ -577,7 +625,16 @@
         <w:jc w:val="both"/>
       </w:pPr>
       <w:r>
-        <w:t>Passagem a indexar os níveis com 21 bits:</w:t>
+        <w:t xml:space="preserve">Passagem a indexar os níveis com 21 </w:t>
+      </w:r>
+      <w:r>
+        <w:rPr>
+          <w:i/>
+        </w:rPr>
+        <w:t>bits</w:t>
+      </w:r>
+      <w:r>
+        <w:t>:</w:t>
       </w:r>
     </w:p>
     <w:tbl>
@@ -612,7 +669,13 @@
               <w:t>Nível</w:t>
             </w:r>
             <w:r>
-              <w:t xml:space="preserve"> – 1 bit</w:t>
+              <w:t xml:space="preserve"> – 1 </w:t>
+            </w:r>
+            <w:r>
+              <w:rPr>
+                <w:i/>
+              </w:rPr>
+              <w:t>bit</w:t>
             </w:r>
           </w:p>
         </w:tc>
@@ -634,7 +697,13 @@
               <w:t>Nível</w:t>
             </w:r>
             <w:r>
-              <w:t xml:space="preserve"> – 10 bits</w:t>
+              <w:t xml:space="preserve"> – 10 </w:t>
+            </w:r>
+            <w:r>
+              <w:rPr>
+                <w:i/>
+              </w:rPr>
+              <w:t>bits</w:t>
             </w:r>
           </w:p>
         </w:tc>
@@ -654,7 +723,13 @@
               <w:t>Nível</w:t>
             </w:r>
             <w:r>
-              <w:t xml:space="preserve"> – 10 bits</w:t>
+              <w:t xml:space="preserve"> – 10 </w:t>
+            </w:r>
+            <w:r>
+              <w:rPr>
+                <w:i/>
+              </w:rPr>
+              <w:t>bits</w:t>
             </w:r>
           </w:p>
         </w:tc>
@@ -678,7 +753,13 @@
             </w:r>
             <w:proofErr w:type="gramEnd"/>
             <w:r>
-              <w:t xml:space="preserve"> 13 bits</w:t>
+              <w:t xml:space="preserve"> 13 </w:t>
+            </w:r>
+            <w:r>
+              <w:rPr>
+                <w:i/>
+              </w:rPr>
+              <w:t>bits</w:t>
             </w:r>
           </w:p>
         </w:tc>
@@ -735,7 +816,16 @@
         <w:t>2^48</w:t>
       </w:r>
       <w:r>
-        <w:t xml:space="preserve"> = 256 TB.</w:t>
+        <w:t xml:space="preserve"> = 256 </w:t>
+      </w:r>
+      <w:r>
+        <w:rPr>
+          <w:i/>
+        </w:rPr>
+        <w:t>TB</w:t>
+      </w:r>
+      <w:r>
+        <w:t>.</w:t>
       </w:r>
     </w:p>
     <w:p>
@@ -752,7 +842,16 @@
         <w:t xml:space="preserve">Espaço endereçamento físico = </w:t>
       </w:r>
       <w:r>
-        <w:t>2^48 = 256 TB.</w:t>
+        <w:t xml:space="preserve">2^48 = 256 </w:t>
+      </w:r>
+      <w:r>
+        <w:rPr>
+          <w:i/>
+        </w:rPr>
+        <w:t>TB</w:t>
+      </w:r>
+      <w:r>
+        <w:t>.</w:t>
       </w:r>
     </w:p>
     <w:p>
@@ -766,10 +865,40 @@
         <w:jc w:val="both"/>
       </w:pPr>
       <w:r>
-        <w:t>4KB com 512 entradas, 16KB com 2048 entradas (2 entradas no primeiro níve</w:t>
-      </w:r>
-      <w:r>
-        <w:t>l) ou 64KB com 8192 entradas (64</w:t>
+        <w:t>4</w:t>
+      </w:r>
+      <w:r>
+        <w:t xml:space="preserve"> </w:t>
+      </w:r>
+      <w:r>
+        <w:rPr>
+          <w:i/>
+        </w:rPr>
+        <w:t>KB</w:t>
+      </w:r>
+      <w:r>
+        <w:t xml:space="preserve"> com 512 entradas, 16</w:t>
+      </w:r>
+      <w:r>
+        <w:t xml:space="preserve"> </w:t>
+      </w:r>
+      <w:r>
+        <w:t>KB com 2048 entradas (2 entradas no primeiro níve</w:t>
+      </w:r>
+      <w:r>
+        <w:t>l) ou 64</w:t>
+      </w:r>
+      <w:r>
+        <w:t xml:space="preserve"> </w:t>
+      </w:r>
+      <w:r>
+        <w:rPr>
+          <w:i/>
+        </w:rPr>
+        <w:t>KB</w:t>
+      </w:r>
+      <w:r>
+        <w:t xml:space="preserve"> com 8192 entradas (64</w:t>
       </w:r>
       <w:r>
         <w:t xml:space="preserve"> entradas no primeiro nível).</w:t>
@@ -792,10 +921,25 @@
         <w:t xml:space="preserve">Dimensão das entradas das tabelas = </w:t>
       </w:r>
       <w:r>
-        <w:t>64 bits</w:t>
-      </w:r>
-      <w:r>
-        <w:t xml:space="preserve"> = 8bytes</w:t>
+        <w:t xml:space="preserve">64 </w:t>
+      </w:r>
+      <w:r>
+        <w:rPr>
+          <w:i/>
+        </w:rPr>
+        <w:t>bits</w:t>
+      </w:r>
+      <w:r>
+        <w:t xml:space="preserve"> = 8</w:t>
+      </w:r>
+      <w:r>
+        <w:t xml:space="preserve"> </w:t>
+      </w:r>
+      <w:r>
+        <w:rPr>
+          <w:i/>
+        </w:rPr>
+        <w:t>bytes</w:t>
       </w:r>
       <w:r>
         <w:t xml:space="preserve">. </w:t>
@@ -818,10 +962,34 @@
         <w:t xml:space="preserve"> páginas de</w:t>
       </w:r>
       <w:r>
-        <w:t xml:space="preserve"> 4KB e </w:t>
-      </w:r>
-      <w:r>
-        <w:t>16KB - 4 níveis de tradução, p</w:t>
+        <w:t xml:space="preserve"> 4</w:t>
+      </w:r>
+      <w:r>
+        <w:t xml:space="preserve"> </w:t>
+      </w:r>
+      <w:r>
+        <w:rPr>
+          <w:i/>
+        </w:rPr>
+        <w:t>KB</w:t>
+      </w:r>
+      <w:r>
+        <w:t xml:space="preserve"> e </w:t>
+      </w:r>
+      <w:r>
+        <w:t>16</w:t>
+      </w:r>
+      <w:r>
+        <w:t xml:space="preserve"> </w:t>
+      </w:r>
+      <w:r>
+        <w:rPr>
+          <w:i/>
+        </w:rPr>
+        <w:t>KB</w:t>
+      </w:r>
+      <w:r>
+        <w:t xml:space="preserve"> - 4 níveis de tradução, p</w:t>
       </w:r>
       <w:r>
         <w:t>ara</w:t>
@@ -830,7 +998,16 @@
         <w:t xml:space="preserve"> as de</w:t>
       </w:r>
       <w:r>
-        <w:t xml:space="preserve"> 64KB</w:t>
+        <w:t xml:space="preserve"> 64</w:t>
+      </w:r>
+      <w:r>
+        <w:t xml:space="preserve"> </w:t>
+      </w:r>
+      <w:r>
+        <w:rPr>
+          <w:i/>
+        </w:rPr>
+        <w:t>KB</w:t>
       </w:r>
       <w:r>
         <w:t xml:space="preserve"> – 3 níveis</w:t>
@@ -974,10 +1151,7 @@
         <w:t>set</w:t>
       </w:r>
       <w:r>
-        <w:t xml:space="preserve"> para cada página alocada</w:t>
-      </w:r>
-      <w:r>
-        <w:t xml:space="preserve"> reduzindo o tamanho do </w:t>
+        <w:t xml:space="preserve"> para cada página alocada reduzindo o tamanho do </w:t>
       </w:r>
       <w:proofErr w:type="spellStart"/>
       <w:r>
@@ -997,31 +1171,7 @@
         <w:t>set</w:t>
       </w:r>
       <w:r>
-        <w:t xml:space="preserve"> </w:t>
-      </w:r>
-      <w:r>
-        <w:t>e liberta d</w:t>
-      </w:r>
-      <w:r>
-        <w:t xml:space="preserve">a memória </w:t>
-      </w:r>
-      <w:r>
-        <w:t>física</w:t>
-      </w:r>
-      <w:r>
-        <w:t xml:space="preserve"> esse contagem de </w:t>
-      </w:r>
-      <w:r>
-        <w:t>memória</w:t>
-      </w:r>
-      <w:r>
-        <w:t xml:space="preserve"> partilhada. E </w:t>
-      </w:r>
-      <w:r>
-        <w:t>também</w:t>
-      </w:r>
-      <w:r>
-        <w:t xml:space="preserve"> a função </w:t>
+        <w:t xml:space="preserve"> e liberta da memória física esse contagem de memória partilhada. E também a função </w:t>
       </w:r>
       <w:proofErr w:type="spellStart"/>
       <w:r>
@@ -1043,14 +1193,207 @@
           <w:numId w:val="4"/>
         </w:numPr>
         <w:spacing w:before="100" w:beforeAutospacing="1" w:after="100" w:afterAutospacing="1" w:line="360" w:lineRule="auto"/>
-        <w:ind w:left="1077" w:hanging="357"/>
         <w:jc w:val="both"/>
       </w:pPr>
       <w:r>
         <w:t xml:space="preserve"> </w:t>
       </w:r>
-      <w:bookmarkStart w:id="0" w:name="_GoBack"/>
-      <w:bookmarkEnd w:id="0"/>
+      <w:r>
+        <w:t xml:space="preserve">O </w:t>
+      </w:r>
+      <w:r>
+        <w:rPr>
+          <w:i/>
+        </w:rPr>
+        <w:t>W</w:t>
+      </w:r>
+      <w:r>
+        <w:rPr>
+          <w:i/>
+        </w:rPr>
+        <w:t>indows</w:t>
+      </w:r>
+      <w:r>
+        <w:t xml:space="preserve"> para resolver o problema utiliza a </w:t>
+      </w:r>
+      <w:r>
+        <w:t>política</w:t>
+      </w:r>
+      <w:r>
+        <w:t xml:space="preserve"> de carregamento de páginas</w:t>
+      </w:r>
+      <w:r>
+        <w:t xml:space="preserve"> por</w:t>
+      </w:r>
+      <w:r>
+        <w:t xml:space="preserve"> </w:t>
+      </w:r>
+      <w:proofErr w:type="spellStart"/>
+      <w:r>
+        <w:rPr>
+          <w:i/>
+        </w:rPr>
+        <w:t>Demand</w:t>
+      </w:r>
+      <w:r>
+        <w:t>-</w:t>
+      </w:r>
+      <w:r>
+        <w:rPr>
+          <w:i/>
+        </w:rPr>
+        <w:t>paging</w:t>
+      </w:r>
+      <w:proofErr w:type="spellEnd"/>
+      <w:r>
+        <w:t xml:space="preserve">. </w:t>
+      </w:r>
+      <w:r>
+        <w:t>Nesta</w:t>
+      </w:r>
+      <w:r>
+        <w:t xml:space="preserve"> </w:t>
+      </w:r>
+      <w:r>
+        <w:t>política, as páginas</w:t>
+      </w:r>
+      <w:r>
+        <w:t xml:space="preserve"> são carregadas em memória </w:t>
+      </w:r>
+      <w:r>
+        <w:t>física</w:t>
+      </w:r>
+      <w:r>
+        <w:t xml:space="preserve"> apenas quando são acedidas. As páginas partilhadas são marcadas como </w:t>
+      </w:r>
+      <w:proofErr w:type="spellStart"/>
+      <w:r>
+        <w:rPr>
+          <w:i/>
+        </w:rPr>
+        <w:t>read</w:t>
+      </w:r>
+      <w:proofErr w:type="spellEnd"/>
+      <w:r>
+        <w:t xml:space="preserve">- </w:t>
+      </w:r>
+      <w:proofErr w:type="spellStart"/>
+      <w:r>
+        <w:rPr>
+          <w:i/>
+        </w:rPr>
+        <w:t>only</w:t>
+      </w:r>
+      <w:proofErr w:type="spellEnd"/>
+      <w:r>
+        <w:rPr>
+          <w:i/>
+        </w:rPr>
+        <w:t xml:space="preserve"> </w:t>
+      </w:r>
+      <w:r>
+        <w:t xml:space="preserve">(e </w:t>
+      </w:r>
+      <w:proofErr w:type="spellStart"/>
+      <w:r>
+        <w:rPr>
+          <w:i/>
+        </w:rPr>
+        <w:t>copy</w:t>
+      </w:r>
+      <w:r>
+        <w:t>-</w:t>
+      </w:r>
+      <w:r>
+        <w:rPr>
+          <w:i/>
+        </w:rPr>
+        <w:t>on</w:t>
+      </w:r>
+      <w:r>
+        <w:t>-</w:t>
+      </w:r>
+      <w:r>
+        <w:rPr>
+          <w:i/>
+        </w:rPr>
+        <w:t>write</w:t>
+      </w:r>
+      <w:proofErr w:type="spellEnd"/>
+      <w:r>
+        <w:t xml:space="preserve"> usando um dos bits disponíveis na </w:t>
+      </w:r>
+      <w:r>
+        <w:rPr>
+          <w:i/>
+        </w:rPr>
+        <w:t>PTE</w:t>
+      </w:r>
+      <w:r>
+        <w:t xml:space="preserve">). Uma tentativa de escrita gera exceção com as seguintes consequências: criação de uma cópia para o </w:t>
+      </w:r>
+      <w:proofErr w:type="spellStart"/>
+      <w:r>
+        <w:rPr>
+          <w:i/>
+        </w:rPr>
+        <w:t>working</w:t>
+      </w:r>
+      <w:proofErr w:type="spellEnd"/>
+      <w:r>
+        <w:t xml:space="preserve"> </w:t>
+      </w:r>
+      <w:r>
+        <w:rPr>
+          <w:i/>
+        </w:rPr>
+        <w:t>set</w:t>
+      </w:r>
+      <w:r>
+        <w:t xml:space="preserve"> desse mesmo processo</w:t>
+      </w:r>
+      <w:r>
+        <w:t>,</w:t>
+      </w:r>
+      <w:r>
+        <w:t xml:space="preserve"> se a página estiver a ser partilhada, e colocação da página </w:t>
+      </w:r>
+      <w:proofErr w:type="spellStart"/>
+      <w:r>
+        <w:rPr>
+          <w:i/>
+        </w:rPr>
+        <w:t>read</w:t>
+      </w:r>
+      <w:proofErr w:type="spellEnd"/>
+      <w:r>
+        <w:t>/</w:t>
+      </w:r>
+      <w:proofErr w:type="spellStart"/>
+      <w:r>
+        <w:rPr>
+          <w:i/>
+        </w:rPr>
+        <w:t>write</w:t>
+      </w:r>
+      <w:proofErr w:type="spellEnd"/>
+      <w:r>
+        <w:t>. Consegue-se uma redução da memória física utilizada</w:t>
+      </w:r>
+      <w:r>
+        <w:t xml:space="preserve">, pois é possível partilhar </w:t>
+      </w:r>
+      <w:r>
+        <w:t>código e dados iniciados enquanto não ocorrerem alterações.</w:t>
+      </w:r>
+    </w:p>
+    <w:p>
+      <w:pPr>
+        <w:pStyle w:val="PargrafodaLista"/>
+        <w:spacing w:before="100" w:beforeAutospacing="1" w:after="100" w:afterAutospacing="1" w:line="360" w:lineRule="auto"/>
+        <w:ind w:left="1080"/>
+        <w:jc w:val="both"/>
+      </w:pPr>
     </w:p>
     <w:p>
       <w:pPr>
@@ -1085,6 +1428,45 @@
           <w:sz w:val="22"/>
           <w:szCs w:val="22"/>
         </w:rPr>
+        <w:t xml:space="preserve"> programa que, dado o identificador de um processo, apresent</w:t>
+      </w:r>
+      <w:r>
+        <w:rPr>
+          <w:rFonts w:asciiTheme="minorHAnsi" w:hAnsiTheme="minorHAnsi"/>
+          <w:color w:val="auto"/>
+          <w:sz w:val="22"/>
+          <w:szCs w:val="22"/>
+        </w:rPr>
+        <w:t>a</w:t>
+      </w:r>
+      <w:r>
+        <w:rPr>
+          <w:rFonts w:asciiTheme="minorHAnsi" w:hAnsiTheme="minorHAnsi"/>
+          <w:color w:val="auto"/>
+          <w:sz w:val="22"/>
+          <w:szCs w:val="22"/>
+        </w:rPr>
+        <w:t xml:space="preserve"> as </w:t>
+      </w:r>
+      <w:proofErr w:type="spellStart"/>
+      <w:r>
+        <w:rPr>
+          <w:rFonts w:asciiTheme="minorHAnsi" w:hAnsiTheme="minorHAnsi" w:cs="Consolas"/>
+          <w:i/>
+          <w:color w:val="auto"/>
+          <w:sz w:val="22"/>
+          <w:szCs w:val="22"/>
+        </w:rPr>
+        <w:t>DLLs</w:t>
+      </w:r>
+      <w:proofErr w:type="spellEnd"/>
+      <w:r>
+        <w:rPr>
+          <w:rFonts w:asciiTheme="minorHAnsi" w:hAnsiTheme="minorHAnsi" w:cs="Consolas"/>
+          <w:color w:val="auto"/>
+          <w:sz w:val="22"/>
+          <w:szCs w:val="22"/>
+        </w:rPr>
         <w:t xml:space="preserve"> </w:t>
       </w:r>
       <w:r>
@@ -1094,8 +1476,9 @@
           <w:sz w:val="22"/>
           <w:szCs w:val="22"/>
         </w:rPr>
-        <w:t>programa que, dado</w:t>
-      </w:r>
+        <w:t xml:space="preserve">correntemente mapeadas pelo processo, em primeiro é necessário utilizar a função </w:t>
+      </w:r>
+      <w:proofErr w:type="spellStart"/>
       <w:r>
         <w:rPr>
           <w:rFonts w:asciiTheme="minorHAnsi" w:hAnsiTheme="minorHAnsi"/>
@@ -1103,17 +1486,19 @@
           <w:sz w:val="22"/>
           <w:szCs w:val="22"/>
         </w:rPr>
-        <w:t xml:space="preserve"> o identificador de um processo</w:t>
+        <w:t>O</w:t>
       </w:r>
       <w:r>
         <w:rPr>
           <w:rFonts w:asciiTheme="minorHAnsi" w:hAnsiTheme="minorHAnsi"/>
-          <w:color w:val="auto"/>
-          <w:sz w:val="22"/>
-          <w:szCs w:val="22"/>
-        </w:rPr>
-        <w:t>, apresent</w:t>
-      </w:r>
+          <w:i/>
+          <w:color w:val="auto"/>
+          <w:sz w:val="22"/>
+          <w:szCs w:val="22"/>
+        </w:rPr>
+        <w:t>penProcess</w:t>
+      </w:r>
+      <w:proofErr w:type="spellEnd"/>
       <w:r>
         <w:rPr>
           <w:rFonts w:asciiTheme="minorHAnsi" w:hAnsiTheme="minorHAnsi"/>
@@ -1121,105 +1506,27 @@
           <w:sz w:val="22"/>
           <w:szCs w:val="22"/>
         </w:rPr>
-        <w:t>a</w:t>
-      </w:r>
+        <w:t xml:space="preserve"> com as </w:t>
+      </w:r>
+      <w:proofErr w:type="spellStart"/>
       <w:r>
         <w:rPr>
           <w:rFonts w:asciiTheme="minorHAnsi" w:hAnsiTheme="minorHAnsi"/>
-          <w:color w:val="auto"/>
-          <w:sz w:val="22"/>
-          <w:szCs w:val="22"/>
-        </w:rPr>
-        <w:t xml:space="preserve"> as </w:t>
-      </w:r>
-      <w:proofErr w:type="spellStart"/>
-      <w:r>
-        <w:rPr>
-          <w:rFonts w:asciiTheme="minorHAnsi" w:hAnsiTheme="minorHAnsi" w:cs="Consolas"/>
-          <w:i/>
-          <w:color w:val="auto"/>
-          <w:sz w:val="22"/>
-          <w:szCs w:val="22"/>
-        </w:rPr>
-        <w:t>DLLs</w:t>
+          <w:i/>
+          <w:color w:val="auto"/>
+          <w:sz w:val="22"/>
+          <w:szCs w:val="22"/>
+        </w:rPr>
+        <w:t>flags</w:t>
       </w:r>
       <w:proofErr w:type="spellEnd"/>
       <w:r>
         <w:rPr>
-          <w:rFonts w:asciiTheme="minorHAnsi" w:hAnsiTheme="minorHAnsi" w:cs="Consolas"/>
-          <w:color w:val="auto"/>
-          <w:sz w:val="22"/>
-          <w:szCs w:val="22"/>
-        </w:rPr>
-        <w:t xml:space="preserve"> </w:t>
-      </w:r>
-      <w:r>
-        <w:rPr>
           <w:rFonts w:asciiTheme="minorHAnsi" w:hAnsiTheme="minorHAnsi"/>
           <w:color w:val="auto"/>
           <w:sz w:val="22"/>
           <w:szCs w:val="22"/>
         </w:rPr>
-        <w:t>correntemente mapeadas pelo processo</w:t>
-      </w:r>
-      <w:r>
-        <w:rPr>
-          <w:rFonts w:asciiTheme="minorHAnsi" w:hAnsiTheme="minorHAnsi"/>
-          <w:color w:val="auto"/>
-          <w:sz w:val="22"/>
-          <w:szCs w:val="22"/>
-        </w:rPr>
-        <w:t xml:space="preserve">, em primeiro é necessário utilizar a função </w:t>
-      </w:r>
-      <w:proofErr w:type="spellStart"/>
-      <w:r>
-        <w:rPr>
-          <w:rFonts w:asciiTheme="minorHAnsi" w:hAnsiTheme="minorHAnsi"/>
-          <w:color w:val="auto"/>
-          <w:sz w:val="22"/>
-          <w:szCs w:val="22"/>
-        </w:rPr>
-        <w:t>O</w:t>
-      </w:r>
-      <w:r>
-        <w:rPr>
-          <w:rFonts w:asciiTheme="minorHAnsi" w:hAnsiTheme="minorHAnsi"/>
-          <w:i/>
-          <w:color w:val="auto"/>
-          <w:sz w:val="22"/>
-          <w:szCs w:val="22"/>
-        </w:rPr>
-        <w:t>penProcess</w:t>
-      </w:r>
-      <w:proofErr w:type="spellEnd"/>
-      <w:r>
-        <w:rPr>
-          <w:rFonts w:asciiTheme="minorHAnsi" w:hAnsiTheme="minorHAnsi"/>
-          <w:color w:val="auto"/>
-          <w:sz w:val="22"/>
-          <w:szCs w:val="22"/>
-        </w:rPr>
-        <w:t xml:space="preserve"> com as </w:t>
-      </w:r>
-      <w:proofErr w:type="spellStart"/>
-      <w:r>
-        <w:rPr>
-          <w:rFonts w:asciiTheme="minorHAnsi" w:hAnsiTheme="minorHAnsi"/>
-          <w:i/>
-          <w:color w:val="auto"/>
-          <w:sz w:val="22"/>
-          <w:szCs w:val="22"/>
-        </w:rPr>
-        <w:t>flags</w:t>
-      </w:r>
-      <w:proofErr w:type="spellEnd"/>
-      <w:r>
-        <w:rPr>
-          <w:rFonts w:asciiTheme="minorHAnsi" w:hAnsiTheme="minorHAnsi"/>
-          <w:color w:val="auto"/>
-          <w:sz w:val="22"/>
-          <w:szCs w:val="22"/>
-        </w:rPr>
         <w:t xml:space="preserve"> de acesso </w:t>
       </w:r>
       <w:r>
@@ -1283,17 +1590,7 @@
           <w:szCs w:val="22"/>
           <w:highlight w:val="white"/>
         </w:rPr>
-        <w:t xml:space="preserve"> e</w:t>
-      </w:r>
-      <w:r>
-        <w:rPr>
-          <w:rFonts w:asciiTheme="minorHAnsi" w:hAnsiTheme="minorHAnsi" w:cs="Consolas"/>
-          <w:color w:val="auto"/>
-          <w:sz w:val="22"/>
-          <w:szCs w:val="22"/>
-          <w:highlight w:val="white"/>
-        </w:rPr>
-        <w:t xml:space="preserve"> </w:t>
+        <w:t xml:space="preserve"> e </w:t>
       </w:r>
       <w:r>
         <w:rPr>
@@ -1680,7 +1977,16 @@
           <w:sz w:val="22"/>
           <w:szCs w:val="22"/>
         </w:rPr>
-        <w:t xml:space="preserve">. Agora através da função </w:t>
+        <w:t>. A</w:t>
+      </w:r>
+      <w:r>
+        <w:rPr>
+          <w:rFonts w:asciiTheme="minorHAnsi" w:hAnsiTheme="minorHAnsi" w:cs="Consolas"/>
+          <w:color w:val="auto"/>
+          <w:sz w:val="22"/>
+          <w:szCs w:val="22"/>
+        </w:rPr>
+        <w:t xml:space="preserve">través da função </w:t>
       </w:r>
       <w:proofErr w:type="spellStart"/>
       <w:r>
@@ -1731,16 +2037,25 @@
           <w:sz w:val="22"/>
           <w:szCs w:val="22"/>
         </w:rPr>
-        <w:t xml:space="preserve"> dos ficheiros mapeados,</w:t>
-      </w:r>
-      <w:r>
-        <w:rPr>
-          <w:rFonts w:asciiTheme="minorHAnsi" w:hAnsiTheme="minorHAnsi" w:cs="Consolas"/>
-          <w:color w:val="auto"/>
-          <w:sz w:val="22"/>
-          <w:szCs w:val="22"/>
-        </w:rPr>
-        <w:t xml:space="preserve"> recebe o </w:t>
+        <w:t xml:space="preserve"> dos ficheiros mapeados</w:t>
+      </w:r>
+      <w:r>
+        <w:rPr>
+          <w:rFonts w:asciiTheme="minorHAnsi" w:hAnsiTheme="minorHAnsi" w:cs="Consolas"/>
+          <w:color w:val="auto"/>
+          <w:sz w:val="22"/>
+          <w:szCs w:val="22"/>
+        </w:rPr>
+        <w:t>. Esta função recebe um</w:t>
+      </w:r>
+      <w:r>
+        <w:rPr>
+          <w:rFonts w:asciiTheme="minorHAnsi" w:hAnsiTheme="minorHAnsi" w:cs="Consolas"/>
+          <w:color w:val="auto"/>
+          <w:sz w:val="22"/>
+          <w:szCs w:val="22"/>
+        </w:rPr>
+        <w:t xml:space="preserve"> </w:t>
       </w:r>
       <w:proofErr w:type="spellStart"/>
       <w:r>
@@ -1761,7 +2076,25 @@
           <w:sz w:val="22"/>
           <w:szCs w:val="22"/>
         </w:rPr>
-        <w:t xml:space="preserve">, endereço de memória onde a </w:t>
+        <w:t xml:space="preserve">, </w:t>
+      </w:r>
+      <w:r>
+        <w:rPr>
+          <w:rFonts w:asciiTheme="minorHAnsi" w:hAnsiTheme="minorHAnsi" w:cs="Consolas"/>
+          <w:color w:val="auto"/>
+          <w:sz w:val="22"/>
+          <w:szCs w:val="22"/>
+        </w:rPr>
+        <w:t xml:space="preserve">um </w:t>
+      </w:r>
+      <w:r>
+        <w:rPr>
+          <w:rFonts w:asciiTheme="minorHAnsi" w:hAnsiTheme="minorHAnsi" w:cs="Consolas"/>
+          <w:color w:val="auto"/>
+          <w:sz w:val="22"/>
+          <w:szCs w:val="22"/>
+        </w:rPr>
+        <w:t xml:space="preserve">endereço de memória onde a </w:t>
       </w:r>
       <w:proofErr w:type="spellStart"/>
       <w:r>
@@ -1825,6 +2158,8 @@
         </w:rPr>
         <w:t>char</w:t>
       </w:r>
+      <w:bookmarkStart w:id="0" w:name="_GoBack"/>
+      <w:bookmarkEnd w:id="0"/>
       <w:proofErr w:type="spellEnd"/>
       <w:r>
         <w:rPr>
@@ -2098,7 +2433,7 @@
         <w:ind w:left="1080" w:hanging="360"/>
       </w:pPr>
     </w:lvl>
-    <w:lvl w:ilvl="2" w:tplc="0816001B" w:tentative="1">
+    <w:lvl w:ilvl="2" w:tplc="0816001B">
       <w:start w:val="1"/>
       <w:numFmt w:val="lowerRoman"/>
       <w:lvlText w:val="%3."/>

</xml_diff>

<commit_message>
added image exercise 1 d
</commit_message>
<xml_diff>
--- a/relatorio.docx
+++ b/relatorio.docx
@@ -1,6 +1,6 @@
 
 <file path=word/document.xml><?xml version="1.0" encoding="utf-8"?>
-<w:document xmlns:wpc="http://schemas.microsoft.com/office/word/2010/wordprocessingCanvas" xmlns:mc="http://schemas.openxmlformats.org/markup-compatibility/2006" xmlns:o="urn:schemas-microsoft-com:office:office" xmlns:r="http://schemas.openxmlformats.org/officeDocument/2006/relationships" xmlns:m="http://schemas.openxmlformats.org/officeDocument/2006/math" xmlns:v="urn:schemas-microsoft-com:vml" xmlns:wp14="http://schemas.microsoft.com/office/word/2010/wordprocessingDrawing" xmlns:wp="http://schemas.openxmlformats.org/drawingml/2006/wordprocessingDrawing" xmlns:w10="urn:schemas-microsoft-com:office:word" xmlns:w="http://schemas.openxmlformats.org/wordprocessingml/2006/main" xmlns:w14="http://schemas.microsoft.com/office/word/2010/wordml" xmlns:w15="http://schemas.microsoft.com/office/word/2012/wordml" xmlns:wpg="http://schemas.microsoft.com/office/word/2010/wordprocessingGroup" xmlns:wpi="http://schemas.microsoft.com/office/word/2010/wordprocessingInk" xmlns:wne="http://schemas.microsoft.com/office/word/2006/wordml" xmlns:wps="http://schemas.microsoft.com/office/word/2010/wordprocessingShape" mc:Ignorable="w14 w15 wp14">
+<w:document xmlns:wpc="http://schemas.microsoft.com/office/word/2010/wordprocessingCanvas" xmlns:mc="http://schemas.openxmlformats.org/markup-compatibility/2006" xmlns:o="urn:schemas-microsoft-com:office:office" xmlns:r="http://schemas.openxmlformats.org/officeDocument/2006/relationships" xmlns:m="http://schemas.openxmlformats.org/officeDocument/2006/math" xmlns:v="urn:schemas-microsoft-com:vml" xmlns:wp14="http://schemas.microsoft.com/office/word/2010/wordprocessingDrawing" xmlns:wp="http://schemas.openxmlformats.org/drawingml/2006/wordprocessingDrawing" xmlns:w10="urn:schemas-microsoft-com:office:word" xmlns:w="http://schemas.openxmlformats.org/wordprocessingml/2006/main" xmlns:w14="http://schemas.microsoft.com/office/word/2010/wordml" xmlns:wpg="http://schemas.microsoft.com/office/word/2010/wordprocessingGroup" xmlns:wpi="http://schemas.microsoft.com/office/word/2010/wordprocessingInk" xmlns:wne="http://schemas.microsoft.com/office/word/2006/wordml" xmlns:wps="http://schemas.microsoft.com/office/word/2010/wordprocessingShape" mc:Ignorable="w14 wp14">
   <w:body>
     <w:p>
       <w:pPr>
@@ -166,7 +166,7 @@
                     </pic:cNvPicPr>
                   </pic:nvPicPr>
                   <pic:blipFill>
-                    <a:blip r:embed="rId5">
+                    <a:blip r:embed="rId6">
                       <a:lum bright="70000" contrast="-70000"/>
                       <a:extLst>
                         <a:ext uri="{28A0092B-C50C-407E-A947-70E740481C1C}">
@@ -640,7 +640,7 @@
     <w:tbl>
       <w:tblPr>
         <w:tblStyle w:val="Tabelacomgrelha"/>
-        <w:tblpPr w:leftFromText="141" w:rightFromText="141" w:vertAnchor="text" w:horzAnchor="margin" w:tblpXSpec="right" w:tblpY="166"/>
+        <w:tblpPr w:leftFromText="141" w:rightFromText="141" w:vertAnchor="text" w:horzAnchor="margin" w:tblpXSpec="right" w:tblpY="160"/>
         <w:tblW w:w="0" w:type="auto"/>
         <w:tblLook w:val="04A0" w:firstRow="1" w:lastRow="0" w:firstColumn="1" w:lastColumn="0" w:noHBand="0" w:noVBand="1"/>
       </w:tblPr>
@@ -663,13 +663,7 @@
               <w:jc w:val="both"/>
             </w:pPr>
             <w:r>
-              <w:t xml:space="preserve">1º </w:t>
-            </w:r>
-            <w:r>
-              <w:t>Nível</w:t>
-            </w:r>
-            <w:r>
-              <w:t xml:space="preserve"> – 1 </w:t>
+              <w:t xml:space="preserve">1º Nível – 1 </w:t>
             </w:r>
             <w:r>
               <w:rPr>
@@ -691,13 +685,7 @@
               <w:jc w:val="both"/>
             </w:pPr>
             <w:r>
-              <w:t xml:space="preserve">2º </w:t>
-            </w:r>
-            <w:r>
-              <w:t>Nível</w:t>
-            </w:r>
-            <w:r>
-              <w:t xml:space="preserve"> – 10 </w:t>
+              <w:t xml:space="preserve">2º Nível – 10 </w:t>
             </w:r>
             <w:r>
               <w:rPr>
@@ -717,13 +705,7 @@
               <w:jc w:val="both"/>
             </w:pPr>
             <w:r>
-              <w:t xml:space="preserve">3º </w:t>
-            </w:r>
-            <w:r>
-              <w:t>Nível</w:t>
-            </w:r>
-            <w:r>
-              <w:t xml:space="preserve"> – 10 </w:t>
+              <w:t xml:space="preserve">3º Nível – 10 </w:t>
             </w:r>
             <w:r>
               <w:rPr>
@@ -767,15 +749,94 @@
     </w:tbl>
     <w:p>
       <w:pPr>
+        <w:pStyle w:val="PargrafodaLista"/>
+        <w:spacing w:before="100" w:beforeAutospacing="1" w:after="100" w:afterAutospacing="1" w:line="360" w:lineRule="auto"/>
+        <w:ind w:left="1080"/>
+        <w:jc w:val="both"/>
+      </w:pPr>
+    </w:p>
+    <w:p>
+      <w:pPr>
+        <w:pStyle w:val="PargrafodaLista"/>
+        <w:spacing w:before="100" w:beforeAutospacing="1" w:after="100" w:afterAutospacing="1" w:line="360" w:lineRule="auto"/>
+        <w:ind w:left="1080"/>
+        <w:jc w:val="both"/>
+      </w:pPr>
+    </w:p>
+    <w:p>
+      <w:pPr>
+        <w:pStyle w:val="PargrafodaLista"/>
+        <w:numPr>
+          <w:ilvl w:val="1"/>
+          <w:numId w:val="4"/>
+        </w:numPr>
         <w:spacing w:before="100" w:beforeAutospacing="1" w:after="100" w:afterAutospacing="1" w:line="360" w:lineRule="auto"/>
         <w:jc w:val="both"/>
       </w:pPr>
     </w:p>
     <w:p>
       <w:pPr>
+        <w:pStyle w:val="PargrafodaLista"/>
         <w:spacing w:before="100" w:beforeAutospacing="1" w:after="100" w:afterAutospacing="1" w:line="360" w:lineRule="auto"/>
+        <w:ind w:left="1080"/>
         <w:jc w:val="both"/>
       </w:pPr>
+      <w:bookmarkStart w:id="0" w:name="_GoBack"/>
+      <w:bookmarkEnd w:id="0"/>
+      <w:r>
+        <w:rPr>
+          <w:noProof/>
+          <w:lang w:eastAsia="pt-PT"/>
+        </w:rPr>
+        <w:drawing>
+          <wp:inline distT="0" distB="0" distL="0" distR="0" wp14:anchorId="343D9981" wp14:editId="3A36BE75">
+            <wp:extent cx="5325110" cy="2147570"/>
+            <wp:effectExtent l="0" t="0" r="8890" b="5080"/>
+            <wp:docPr id="2" name="Imagem 2"/>
+            <wp:cNvGraphicFramePr>
+              <a:graphicFrameLocks xmlns:a="http://schemas.openxmlformats.org/drawingml/2006/main" noChangeAspect="1"/>
+            </wp:cNvGraphicFramePr>
+            <a:graphic xmlns:a="http://schemas.openxmlformats.org/drawingml/2006/main">
+              <a:graphicData uri="http://schemas.openxmlformats.org/drawingml/2006/picture">
+                <pic:pic xmlns:pic="http://schemas.openxmlformats.org/drawingml/2006/picture">
+                  <pic:nvPicPr>
+                    <pic:cNvPr id="0" name="SO 1d.png"/>
+                    <pic:cNvPicPr/>
+                  </pic:nvPicPr>
+                  <pic:blipFill rotWithShape="1">
+                    <a:blip r:embed="rId7">
+                      <a:extLst>
+                        <a:ext uri="{28A0092B-C50C-407E-A947-70E740481C1C}">
+                          <a14:useLocalDpi xmlns:a14="http://schemas.microsoft.com/office/drawing/2010/main" val="0"/>
+                        </a:ext>
+                      </a:extLst>
+                    </a:blip>
+                    <a:srcRect l="6347" t="17594" r="25106" b="31695"/>
+                    <a:stretch/>
+                  </pic:blipFill>
+                  <pic:spPr bwMode="auto">
+                    <a:xfrm>
+                      <a:off x="0" y="0"/>
+                      <a:ext cx="5325110" cy="2147570"/>
+                    </a:xfrm>
+                    <a:prstGeom prst="rect">
+                      <a:avLst/>
+                    </a:prstGeom>
+                    <a:ln>
+                      <a:noFill/>
+                    </a:ln>
+                    <a:extLst>
+                      <a:ext uri="{53640926-AAD7-44D8-BBD7-CCE9431645EC}">
+                        <a14:shadowObscured xmlns:a14="http://schemas.microsoft.com/office/drawing/2010/main"/>
+                      </a:ext>
+                    </a:extLst>
+                  </pic:spPr>
+                </pic:pic>
+              </a:graphicData>
+            </a:graphic>
+          </wp:inline>
+        </w:drawing>
+      </w:r>
     </w:p>
     <w:p>
       <w:pPr>
@@ -1038,6 +1099,7 @@
         <w:jc w:val="both"/>
       </w:pPr>
       <w:r>
+        <w:lastRenderedPageBreak/>
         <w:t xml:space="preserve">Esta afirmação é verdadeira, pois está demonstrado na resposta ao número de níveis de tabelas por dimensão de página da alínea anterior. Os potenciais problemas que isto pode trazer </w:t>
       </w:r>
       <w:r>
@@ -1104,7 +1166,6 @@
         <w:jc w:val="both"/>
       </w:pPr>
       <w:r>
-        <w:lastRenderedPageBreak/>
         <w:t xml:space="preserve">A memória adicional provém da lista standby, que não é contabilizada na contagem de memória livre, mas é contabilizada na memória disponível. A vantagem de ter pouca memória livre é a facilidade de aceder a memória já alocada. Um programa pode manter informação alocada para a usar mais tarde em vez de a libertar e voltar a alocar. </w:t>
       </w:r>
     </w:p>
@@ -1205,35 +1266,65 @@
         <w:rPr>
           <w:i/>
         </w:rPr>
-        <w:t>W</w:t>
-      </w:r>
-      <w:r>
-        <w:rPr>
-          <w:i/>
-        </w:rPr>
-        <w:t>indows</w:t>
-      </w:r>
-      <w:r>
-        <w:t xml:space="preserve"> para resolver o problema utiliza a </w:t>
-      </w:r>
-      <w:r>
-        <w:t>política</w:t>
-      </w:r>
-      <w:r>
-        <w:t xml:space="preserve"> de carregamento de páginas</w:t>
-      </w:r>
-      <w:r>
-        <w:t xml:space="preserve"> por</w:t>
-      </w:r>
-      <w:r>
+        <w:t>Windows</w:t>
+      </w:r>
+      <w:r>
+        <w:t xml:space="preserve"> para resolver o problema utiliza a política de carregamento de páginas por </w:t>
+      </w:r>
+      <w:proofErr w:type="spellStart"/>
+      <w:r>
+        <w:rPr>
+          <w:i/>
+        </w:rPr>
+        <w:t>Demand</w:t>
+      </w:r>
+      <w:r>
+        <w:t>-</w:t>
+      </w:r>
+      <w:r>
+        <w:rPr>
+          <w:i/>
+        </w:rPr>
+        <w:t>paging</w:t>
+      </w:r>
+      <w:proofErr w:type="spellEnd"/>
+      <w:r>
+        <w:t xml:space="preserve">. Nesta política, as páginas são carregadas em memória física apenas quando são acedidas. As páginas partilhadas são marcadas como </w:t>
+      </w:r>
+      <w:proofErr w:type="spellStart"/>
+      <w:r>
+        <w:rPr>
+          <w:i/>
+        </w:rPr>
+        <w:t>read</w:t>
+      </w:r>
+      <w:proofErr w:type="spellEnd"/>
+      <w:r>
+        <w:t xml:space="preserve">- </w:t>
+      </w:r>
+      <w:proofErr w:type="spellStart"/>
+      <w:r>
+        <w:rPr>
+          <w:i/>
+        </w:rPr>
+        <w:t>only</w:t>
+      </w:r>
+      <w:proofErr w:type="spellEnd"/>
+      <w:r>
+        <w:rPr>
+          <w:i/>
+        </w:rPr>
         <w:t xml:space="preserve"> </w:t>
       </w:r>
+      <w:r>
+        <w:t xml:space="preserve">(e </w:t>
+      </w:r>
       <w:proofErr w:type="spellStart"/>
       <w:r>
         <w:rPr>
           <w:i/>
         </w:rPr>
-        <w:t>Demand</w:t>
+        <w:t>copy</w:t>
       </w:r>
       <w:r>
         <w:t>-</w:t>
@@ -1242,29 +1333,49 @@
         <w:rPr>
           <w:i/>
         </w:rPr>
-        <w:t>paging</w:t>
+        <w:t>on</w:t>
+      </w:r>
+      <w:r>
+        <w:t>-</w:t>
+      </w:r>
+      <w:r>
+        <w:rPr>
+          <w:i/>
+        </w:rPr>
+        <w:t>write</w:t>
       </w:r>
       <w:proofErr w:type="spellEnd"/>
       <w:r>
-        <w:t xml:space="preserve">. </w:t>
-      </w:r>
-      <w:r>
-        <w:t>Nesta</w:t>
-      </w:r>
+        <w:t xml:space="preserve"> usando um dos bits disponíveis na </w:t>
+      </w:r>
+      <w:r>
+        <w:rPr>
+          <w:i/>
+        </w:rPr>
+        <w:t>PTE</w:t>
+      </w:r>
+      <w:r>
+        <w:t xml:space="preserve">). Uma tentativa de escrita gera exceção com as seguintes consequências: criação de uma cópia para o </w:t>
+      </w:r>
+      <w:proofErr w:type="spellStart"/>
+      <w:r>
+        <w:rPr>
+          <w:i/>
+        </w:rPr>
+        <w:t>working</w:t>
+      </w:r>
+      <w:proofErr w:type="spellEnd"/>
       <w:r>
         <w:t xml:space="preserve"> </w:t>
       </w:r>
       <w:r>
-        <w:t>política, as páginas</w:t>
-      </w:r>
-      <w:r>
-        <w:t xml:space="preserve"> são carregadas em memória </w:t>
-      </w:r>
-      <w:r>
-        <w:t>física</w:t>
-      </w:r>
-      <w:r>
-        <w:t xml:space="preserve"> apenas quando são acedidas. As páginas partilhadas são marcadas como </w:t>
+        <w:rPr>
+          <w:i/>
+        </w:rPr>
+        <w:t>set</w:t>
+      </w:r>
+      <w:r>
+        <w:t xml:space="preserve"> desse mesmo processo, se a página estiver a ser partilhada, e colocação da página </w:t>
       </w:r>
       <w:proofErr w:type="spellStart"/>
       <w:r>
@@ -1275,116 +1386,18 @@
       </w:r>
       <w:proofErr w:type="spellEnd"/>
       <w:r>
-        <w:t xml:space="preserve">- </w:t>
+        <w:t>/</w:t>
       </w:r>
       <w:proofErr w:type="spellStart"/>
       <w:r>
         <w:rPr>
           <w:i/>
         </w:rPr>
-        <w:t>only</w:t>
+        <w:t>write</w:t>
       </w:r>
       <w:proofErr w:type="spellEnd"/>
       <w:r>
-        <w:rPr>
-          <w:i/>
-        </w:rPr>
-        <w:t xml:space="preserve"> </w:t>
-      </w:r>
-      <w:r>
-        <w:t xml:space="preserve">(e </w:t>
-      </w:r>
-      <w:proofErr w:type="spellStart"/>
-      <w:r>
-        <w:rPr>
-          <w:i/>
-        </w:rPr>
-        <w:t>copy</w:t>
-      </w:r>
-      <w:r>
-        <w:t>-</w:t>
-      </w:r>
-      <w:r>
-        <w:rPr>
-          <w:i/>
-        </w:rPr>
-        <w:t>on</w:t>
-      </w:r>
-      <w:r>
-        <w:t>-</w:t>
-      </w:r>
-      <w:r>
-        <w:rPr>
-          <w:i/>
-        </w:rPr>
-        <w:t>write</w:t>
-      </w:r>
-      <w:proofErr w:type="spellEnd"/>
-      <w:r>
-        <w:t xml:space="preserve"> usando um dos bits disponíveis na </w:t>
-      </w:r>
-      <w:r>
-        <w:rPr>
-          <w:i/>
-        </w:rPr>
-        <w:t>PTE</w:t>
-      </w:r>
-      <w:r>
-        <w:t xml:space="preserve">). Uma tentativa de escrita gera exceção com as seguintes consequências: criação de uma cópia para o </w:t>
-      </w:r>
-      <w:proofErr w:type="spellStart"/>
-      <w:r>
-        <w:rPr>
-          <w:i/>
-        </w:rPr>
-        <w:t>working</w:t>
-      </w:r>
-      <w:proofErr w:type="spellEnd"/>
-      <w:r>
-        <w:t xml:space="preserve"> </w:t>
-      </w:r>
-      <w:r>
-        <w:rPr>
-          <w:i/>
-        </w:rPr>
-        <w:t>set</w:t>
-      </w:r>
-      <w:r>
-        <w:t xml:space="preserve"> desse mesmo processo</w:t>
-      </w:r>
-      <w:r>
-        <w:t>,</w:t>
-      </w:r>
-      <w:r>
-        <w:t xml:space="preserve"> se a página estiver a ser partilhada, e colocação da página </w:t>
-      </w:r>
-      <w:proofErr w:type="spellStart"/>
-      <w:r>
-        <w:rPr>
-          <w:i/>
-        </w:rPr>
-        <w:t>read</w:t>
-      </w:r>
-      <w:proofErr w:type="spellEnd"/>
-      <w:r>
-        <w:t>/</w:t>
-      </w:r>
-      <w:proofErr w:type="spellStart"/>
-      <w:r>
-        <w:rPr>
-          <w:i/>
-        </w:rPr>
-        <w:t>write</w:t>
-      </w:r>
-      <w:proofErr w:type="spellEnd"/>
-      <w:r>
-        <w:t>. Consegue-se uma redução da memória física utilizada</w:t>
-      </w:r>
-      <w:r>
-        <w:t xml:space="preserve">, pois é possível partilhar </w:t>
-      </w:r>
-      <w:r>
-        <w:t>código e dados iniciados enquanto não ocorrerem alterações.</w:t>
+        <w:t>. Consegue-se uma redução da memória física utilizada, pois é possível partilhar código e dados iniciados enquanto não ocorrerem alterações.</w:t>
       </w:r>
     </w:p>
     <w:p>
@@ -1736,18 +1749,7 @@
           <w:sz w:val="22"/>
           <w:szCs w:val="22"/>
         </w:rPr>
-        <w:t>ara iterar sobre as regiões de memóri</w:t>
-      </w:r>
-      <w:bookmarkStart w:id="0" w:name="_GoBack"/>
-      <w:bookmarkEnd w:id="0"/>
-      <w:r>
-        <w:rPr>
-          <w:rFonts w:asciiTheme="minorHAnsi" w:hAnsiTheme="minorHAnsi" w:cs="Consolas"/>
-          <w:color w:val="auto"/>
-          <w:sz w:val="22"/>
-          <w:szCs w:val="22"/>
-        </w:rPr>
-        <w:t>a</w:t>
+        <w:t>ara iterar sobre as regiões de memória</w:t>
       </w:r>
       <w:r>
         <w:rPr>
@@ -1835,7 +1837,17 @@
           <w:sz w:val="22"/>
           <w:szCs w:val="22"/>
         </w:rPr>
-        <w:t xml:space="preserve"> argumentos: o </w:t>
+        <w:t xml:space="preserve"> </w:t>
+      </w:r>
+      <w:r>
+        <w:rPr>
+          <w:rFonts w:asciiTheme="minorHAnsi" w:hAnsiTheme="minorHAnsi" w:cs="Consolas"/>
+          <w:color w:val="auto"/>
+          <w:sz w:val="22"/>
+          <w:szCs w:val="22"/>
+        </w:rPr>
+        <w:lastRenderedPageBreak/>
+        <w:t xml:space="preserve">argumentos: o </w:t>
       </w:r>
       <w:proofErr w:type="spellStart"/>
       <w:r>
@@ -2251,8 +2263,8 @@
 </file>
 
 <file path=word/numbering.xml><?xml version="1.0" encoding="utf-8"?>
-<w:numbering xmlns:wpc="http://schemas.microsoft.com/office/word/2010/wordprocessingCanvas" xmlns:mc="http://schemas.openxmlformats.org/markup-compatibility/2006" xmlns:o="urn:schemas-microsoft-com:office:office" xmlns:r="http://schemas.openxmlformats.org/officeDocument/2006/relationships" xmlns:m="http://schemas.openxmlformats.org/officeDocument/2006/math" xmlns:v="urn:schemas-microsoft-com:vml" xmlns:wp14="http://schemas.microsoft.com/office/word/2010/wordprocessingDrawing" xmlns:wp="http://schemas.openxmlformats.org/drawingml/2006/wordprocessingDrawing" xmlns:w10="urn:schemas-microsoft-com:office:word" xmlns:w="http://schemas.openxmlformats.org/wordprocessingml/2006/main" xmlns:w14="http://schemas.microsoft.com/office/word/2010/wordml" xmlns:w15="http://schemas.microsoft.com/office/word/2012/wordml" xmlns:wpg="http://schemas.microsoft.com/office/word/2010/wordprocessingGroup" xmlns:wpi="http://schemas.microsoft.com/office/word/2010/wordprocessingInk" xmlns:wne="http://schemas.microsoft.com/office/word/2006/wordml" xmlns:wps="http://schemas.microsoft.com/office/word/2010/wordprocessingShape" mc:Ignorable="w14 w15 wp14">
-  <w:abstractNum w:abstractNumId="0" w15:restartNumberingAfterBreak="0">
+<w:numbering xmlns:wpc="http://schemas.microsoft.com/office/word/2010/wordprocessingCanvas" xmlns:mc="http://schemas.openxmlformats.org/markup-compatibility/2006" xmlns:o="urn:schemas-microsoft-com:office:office" xmlns:r="http://schemas.openxmlformats.org/officeDocument/2006/relationships" xmlns:m="http://schemas.openxmlformats.org/officeDocument/2006/math" xmlns:v="urn:schemas-microsoft-com:vml" xmlns:wp14="http://schemas.microsoft.com/office/word/2010/wordprocessingDrawing" xmlns:wp="http://schemas.openxmlformats.org/drawingml/2006/wordprocessingDrawing" xmlns:w10="urn:schemas-microsoft-com:office:word" xmlns:w="http://schemas.openxmlformats.org/wordprocessingml/2006/main" xmlns:w14="http://schemas.microsoft.com/office/word/2010/wordml" xmlns:wpg="http://schemas.microsoft.com/office/word/2010/wordprocessingGroup" xmlns:wpi="http://schemas.microsoft.com/office/word/2010/wordprocessingInk" xmlns:wne="http://schemas.microsoft.com/office/word/2006/wordml" xmlns:wps="http://schemas.microsoft.com/office/word/2010/wordprocessingShape" mc:Ignorable="w14 wp14">
+  <w:abstractNum w:abstractNumId="0">
     <w:nsid w:val="05844E76"/>
     <w:multiLevelType w:val="hybridMultilevel"/>
     <w:tmpl w:val="99ACEAE0"/>
@@ -2341,7 +2353,7 @@
       </w:pPr>
     </w:lvl>
   </w:abstractNum>
-  <w:abstractNum w:abstractNumId="1" w15:restartNumberingAfterBreak="0">
+  <w:abstractNum w:abstractNumId="1">
     <w:nsid w:val="204A6BE9"/>
     <w:multiLevelType w:val="hybridMultilevel"/>
     <w:tmpl w:val="492A2782"/>
@@ -2427,7 +2439,7 @@
       </w:pPr>
     </w:lvl>
   </w:abstractNum>
-  <w:abstractNum w:abstractNumId="2" w15:restartNumberingAfterBreak="0">
+  <w:abstractNum w:abstractNumId="2">
     <w:nsid w:val="54C722DE"/>
     <w:multiLevelType w:val="hybridMultilevel"/>
     <w:tmpl w:val="464404B4"/>
@@ -2516,7 +2528,7 @@
       </w:pPr>
     </w:lvl>
   </w:abstractNum>
-  <w:abstractNum w:abstractNumId="3" w15:restartNumberingAfterBreak="0">
+  <w:abstractNum w:abstractNumId="3">
     <w:nsid w:val="604B66C5"/>
     <w:multiLevelType w:val="hybridMultilevel"/>
     <w:tmpl w:val="40A463CE"/>
@@ -2621,7 +2633,7 @@
 </file>
 
 <file path=word/styles.xml><?xml version="1.0" encoding="utf-8"?>
-<w:styles xmlns:mc="http://schemas.openxmlformats.org/markup-compatibility/2006" xmlns:r="http://schemas.openxmlformats.org/officeDocument/2006/relationships" xmlns:w="http://schemas.openxmlformats.org/wordprocessingml/2006/main" xmlns:w14="http://schemas.microsoft.com/office/word/2010/wordml" xmlns:w15="http://schemas.microsoft.com/office/word/2012/wordml" mc:Ignorable="w14 w15">
+<w:styles xmlns:mc="http://schemas.openxmlformats.org/markup-compatibility/2006" xmlns:r="http://schemas.openxmlformats.org/officeDocument/2006/relationships" xmlns:w="http://schemas.openxmlformats.org/wordprocessingml/2006/main" xmlns:w14="http://schemas.microsoft.com/office/word/2010/wordml" mc:Ignorable="w14">
   <w:docDefaults>
     <w:rPrDefault>
       <w:rPr>
@@ -2637,369 +2649,144 @@
       </w:pPr>
     </w:pPrDefault>
   </w:docDefaults>
-  <w:latentStyles w:defLockedState="0" w:defUIPriority="99" w:defSemiHidden="0" w:defUnhideWhenUsed="0" w:defQFormat="0" w:count="371">
-    <w:lsdException w:name="Normal" w:uiPriority="0" w:qFormat="1"/>
-    <w:lsdException w:name="heading 1" w:uiPriority="9" w:qFormat="1"/>
-    <w:lsdException w:name="heading 2" w:semiHidden="1" w:uiPriority="9" w:unhideWhenUsed="1" w:qFormat="1"/>
-    <w:lsdException w:name="heading 3" w:semiHidden="1" w:uiPriority="9" w:unhideWhenUsed="1" w:qFormat="1"/>
-    <w:lsdException w:name="heading 4" w:semiHidden="1" w:uiPriority="9" w:unhideWhenUsed="1" w:qFormat="1"/>
-    <w:lsdException w:name="heading 5" w:semiHidden="1" w:uiPriority="9" w:unhideWhenUsed="1" w:qFormat="1"/>
-    <w:lsdException w:name="heading 6" w:semiHidden="1" w:uiPriority="9" w:unhideWhenUsed="1" w:qFormat="1"/>
-    <w:lsdException w:name="heading 7" w:semiHidden="1" w:uiPriority="9" w:unhideWhenUsed="1" w:qFormat="1"/>
-    <w:lsdException w:name="heading 8" w:semiHidden="1" w:uiPriority="9" w:unhideWhenUsed="1" w:qFormat="1"/>
-    <w:lsdException w:name="heading 9" w:semiHidden="1" w:uiPriority="9" w:unhideWhenUsed="1" w:qFormat="1"/>
-    <w:lsdException w:name="index 1" w:semiHidden="1" w:unhideWhenUsed="1"/>
-    <w:lsdException w:name="index 2" w:semiHidden="1" w:unhideWhenUsed="1"/>
-    <w:lsdException w:name="index 3" w:semiHidden="1" w:unhideWhenUsed="1"/>
-    <w:lsdException w:name="index 4" w:semiHidden="1" w:unhideWhenUsed="1"/>
-    <w:lsdException w:name="index 5" w:semiHidden="1" w:unhideWhenUsed="1"/>
-    <w:lsdException w:name="index 6" w:semiHidden="1" w:unhideWhenUsed="1"/>
-    <w:lsdException w:name="index 7" w:semiHidden="1" w:unhideWhenUsed="1"/>
-    <w:lsdException w:name="index 8" w:semiHidden="1" w:unhideWhenUsed="1"/>
-    <w:lsdException w:name="index 9" w:semiHidden="1" w:unhideWhenUsed="1"/>
-    <w:lsdException w:name="toc 1" w:semiHidden="1" w:uiPriority="39" w:unhideWhenUsed="1"/>
-    <w:lsdException w:name="toc 2" w:semiHidden="1" w:uiPriority="39" w:unhideWhenUsed="1"/>
-    <w:lsdException w:name="toc 3" w:semiHidden="1" w:uiPriority="39" w:unhideWhenUsed="1"/>
-    <w:lsdException w:name="toc 4" w:semiHidden="1" w:uiPriority="39" w:unhideWhenUsed="1"/>
-    <w:lsdException w:name="toc 5" w:semiHidden="1" w:uiPriority="39" w:unhideWhenUsed="1"/>
-    <w:lsdException w:name="toc 6" w:semiHidden="1" w:uiPriority="39" w:unhideWhenUsed="1"/>
-    <w:lsdException w:name="toc 7" w:semiHidden="1" w:uiPriority="39" w:unhideWhenUsed="1"/>
-    <w:lsdException w:name="toc 8" w:semiHidden="1" w:uiPriority="39" w:unhideWhenUsed="1"/>
-    <w:lsdException w:name="toc 9" w:semiHidden="1" w:uiPriority="39" w:unhideWhenUsed="1"/>
-    <w:lsdException w:name="Normal Indent" w:semiHidden="1" w:unhideWhenUsed="1"/>
-    <w:lsdException w:name="footnote text" w:semiHidden="1" w:unhideWhenUsed="1"/>
-    <w:lsdException w:name="annotation text" w:semiHidden="1" w:unhideWhenUsed="1"/>
-    <w:lsdException w:name="header" w:semiHidden="1" w:unhideWhenUsed="1"/>
-    <w:lsdException w:name="footer" w:semiHidden="1" w:unhideWhenUsed="1"/>
-    <w:lsdException w:name="index heading" w:semiHidden="1" w:unhideWhenUsed="1"/>
-    <w:lsdException w:name="caption" w:semiHidden="1" w:uiPriority="35" w:unhideWhenUsed="1" w:qFormat="1"/>
-    <w:lsdException w:name="table of figures" w:semiHidden="1" w:unhideWhenUsed="1"/>
-    <w:lsdException w:name="envelope address" w:semiHidden="1" w:unhideWhenUsed="1"/>
-    <w:lsdException w:name="envelope return" w:semiHidden="1" w:unhideWhenUsed="1"/>
-    <w:lsdException w:name="footnote reference" w:semiHidden="1" w:unhideWhenUsed="1"/>
-    <w:lsdException w:name="annotation reference" w:semiHidden="1" w:unhideWhenUsed="1"/>
-    <w:lsdException w:name="line number" w:semiHidden="1" w:unhideWhenUsed="1"/>
-    <w:lsdException w:name="page number" w:semiHidden="1" w:unhideWhenUsed="1"/>
-    <w:lsdException w:name="endnote reference" w:semiHidden="1" w:unhideWhenUsed="1"/>
-    <w:lsdException w:name="endnote text" w:semiHidden="1" w:unhideWhenUsed="1"/>
-    <w:lsdException w:name="table of authorities" w:semiHidden="1" w:unhideWhenUsed="1"/>
-    <w:lsdException w:name="macro" w:semiHidden="1" w:unhideWhenUsed="1"/>
-    <w:lsdException w:name="toa heading" w:semiHidden="1" w:unhideWhenUsed="1"/>
-    <w:lsdException w:name="List" w:semiHidden="1" w:unhideWhenUsed="1"/>
-    <w:lsdException w:name="List Bullet" w:semiHidden="1" w:unhideWhenUsed="1"/>
-    <w:lsdException w:name="List Number" w:semiHidden="1" w:unhideWhenUsed="1"/>
-    <w:lsdException w:name="List 2" w:semiHidden="1" w:unhideWhenUsed="1"/>
-    <w:lsdException w:name="List 3" w:semiHidden="1" w:unhideWhenUsed="1"/>
-    <w:lsdException w:name="List 4" w:semiHidden="1" w:unhideWhenUsed="1"/>
-    <w:lsdException w:name="List 5" w:semiHidden="1" w:unhideWhenUsed="1"/>
-    <w:lsdException w:name="List Bullet 2" w:semiHidden="1" w:unhideWhenUsed="1"/>
-    <w:lsdException w:name="List Bullet 3" w:semiHidden="1" w:unhideWhenUsed="1"/>
-    <w:lsdException w:name="List Bullet 4" w:semiHidden="1" w:unhideWhenUsed="1"/>
-    <w:lsdException w:name="List Bullet 5" w:semiHidden="1" w:unhideWhenUsed="1"/>
-    <w:lsdException w:name="List Number 2" w:semiHidden="1" w:unhideWhenUsed="1"/>
-    <w:lsdException w:name="List Number 3" w:semiHidden="1" w:unhideWhenUsed="1"/>
-    <w:lsdException w:name="List Number 4" w:semiHidden="1" w:unhideWhenUsed="1"/>
-    <w:lsdException w:name="List Number 5" w:semiHidden="1" w:unhideWhenUsed="1"/>
-    <w:lsdException w:name="Title" w:uiPriority="10" w:qFormat="1"/>
-    <w:lsdException w:name="Closing" w:semiHidden="1" w:unhideWhenUsed="1"/>
-    <w:lsdException w:name="Signature" w:semiHidden="1" w:unhideWhenUsed="1"/>
-    <w:lsdException w:name="Default Paragraph Font" w:semiHidden="1" w:uiPriority="1" w:unhideWhenUsed="1"/>
-    <w:lsdException w:name="Body Text" w:semiHidden="1" w:unhideWhenUsed="1"/>
-    <w:lsdException w:name="Body Text Indent" w:semiHidden="1" w:unhideWhenUsed="1"/>
-    <w:lsdException w:name="List Continue" w:semiHidden="1" w:unhideWhenUsed="1"/>
-    <w:lsdException w:name="List Continue 2" w:semiHidden="1" w:unhideWhenUsed="1"/>
-    <w:lsdException w:name="List Continue 3" w:semiHidden="1" w:unhideWhenUsed="1"/>
-    <w:lsdException w:name="List Continue 4" w:semiHidden="1" w:unhideWhenUsed="1"/>
-    <w:lsdException w:name="List Continue 5" w:semiHidden="1" w:unhideWhenUsed="1"/>
-    <w:lsdException w:name="Message Header" w:semiHidden="1" w:unhideWhenUsed="1"/>
-    <w:lsdException w:name="Subtitle" w:uiPriority="11" w:qFormat="1"/>
-    <w:lsdException w:name="Salutation" w:semiHidden="1" w:unhideWhenUsed="1"/>
-    <w:lsdException w:name="Date" w:semiHidden="1" w:unhideWhenUsed="1"/>
-    <w:lsdException w:name="Body Text First Indent" w:semiHidden="1" w:unhideWhenUsed="1"/>
-    <w:lsdException w:name="Body Text First Indent 2" w:semiHidden="1" w:unhideWhenUsed="1"/>
-    <w:lsdException w:name="Note Heading" w:semiHidden="1" w:unhideWhenUsed="1"/>
-    <w:lsdException w:name="Body Text 2" w:semiHidden="1" w:unhideWhenUsed="1"/>
-    <w:lsdException w:name="Body Text 3" w:semiHidden="1" w:unhideWhenUsed="1"/>
-    <w:lsdException w:name="Body Text Indent 2" w:semiHidden="1" w:unhideWhenUsed="1"/>
-    <w:lsdException w:name="Body Text Indent 3" w:semiHidden="1" w:unhideWhenUsed="1"/>
-    <w:lsdException w:name="Block Text" w:semiHidden="1" w:unhideWhenUsed="1"/>
-    <w:lsdException w:name="Hyperlink" w:semiHidden="1" w:unhideWhenUsed="1"/>
-    <w:lsdException w:name="FollowedHyperlink" w:semiHidden="1" w:unhideWhenUsed="1"/>
-    <w:lsdException w:name="Strong" w:uiPriority="22" w:qFormat="1"/>
-    <w:lsdException w:name="Emphasis" w:uiPriority="20" w:qFormat="1"/>
-    <w:lsdException w:name="Document Map" w:semiHidden="1" w:unhideWhenUsed="1"/>
-    <w:lsdException w:name="Plain Text" w:semiHidden="1" w:unhideWhenUsed="1"/>
-    <w:lsdException w:name="E-mail Signature" w:semiHidden="1" w:unhideWhenUsed="1"/>
-    <w:lsdException w:name="HTML Top of Form" w:semiHidden="1" w:unhideWhenUsed="1"/>
-    <w:lsdException w:name="HTML Bottom of Form" w:semiHidden="1" w:unhideWhenUsed="1"/>
-    <w:lsdException w:name="Normal (Web)" w:semiHidden="1" w:unhideWhenUsed="1"/>
-    <w:lsdException w:name="HTML Acronym" w:semiHidden="1" w:unhideWhenUsed="1"/>
-    <w:lsdException w:name="HTML Address" w:semiHidden="1" w:unhideWhenUsed="1"/>
-    <w:lsdException w:name="HTML Cite" w:semiHidden="1" w:unhideWhenUsed="1"/>
-    <w:lsdException w:name="HTML Code" w:semiHidden="1" w:unhideWhenUsed="1"/>
-    <w:lsdException w:name="HTML Definition" w:semiHidden="1" w:unhideWhenUsed="1"/>
-    <w:lsdException w:name="HTML Keyboard" w:semiHidden="1" w:unhideWhenUsed="1"/>
-    <w:lsdException w:name="HTML Preformatted" w:semiHidden="1" w:unhideWhenUsed="1"/>
-    <w:lsdException w:name="HTML Sample" w:semiHidden="1" w:unhideWhenUsed="1"/>
-    <w:lsdException w:name="HTML Typewriter" w:semiHidden="1" w:unhideWhenUsed="1"/>
-    <w:lsdException w:name="HTML Variable" w:semiHidden="1" w:unhideWhenUsed="1"/>
-    <w:lsdException w:name="Normal Table" w:semiHidden="1" w:unhideWhenUsed="1"/>
-    <w:lsdException w:name="annotation subject" w:semiHidden="1" w:unhideWhenUsed="1"/>
-    <w:lsdException w:name="No List" w:semiHidden="1" w:unhideWhenUsed="1"/>
-    <w:lsdException w:name="Outline List 1" w:semiHidden="1" w:unhideWhenUsed="1"/>
-    <w:lsdException w:name="Outline List 2" w:semiHidden="1" w:unhideWhenUsed="1"/>
-    <w:lsdException w:name="Outline List 3" w:semiHidden="1" w:unhideWhenUsed="1"/>
-    <w:lsdException w:name="Table Simple 1" w:semiHidden="1" w:unhideWhenUsed="1"/>
-    <w:lsdException w:name="Table Simple 2" w:semiHidden="1" w:unhideWhenUsed="1"/>
-    <w:lsdException w:name="Table Simple 3" w:semiHidden="1" w:unhideWhenUsed="1"/>
-    <w:lsdException w:name="Table Classic 1" w:semiHidden="1" w:unhideWhenUsed="1"/>
-    <w:lsdException w:name="Table Classic 2" w:semiHidden="1" w:unhideWhenUsed="1"/>
-    <w:lsdException w:name="Table Classic 3" w:semiHidden="1" w:unhideWhenUsed="1"/>
-    <w:lsdException w:name="Table Classic 4" w:semiHidden="1" w:unhideWhenUsed="1"/>
-    <w:lsdException w:name="Table Colorful 1" w:semiHidden="1" w:unhideWhenUsed="1"/>
-    <w:lsdException w:name="Table Colorful 2" w:semiHidden="1" w:unhideWhenUsed="1"/>
-    <w:lsdException w:name="Table Colorful 3" w:semiHidden="1" w:unhideWhenUsed="1"/>
-    <w:lsdException w:name="Table Columns 1" w:semiHidden="1" w:unhideWhenUsed="1"/>
-    <w:lsdException w:name="Table Columns 2" w:semiHidden="1" w:unhideWhenUsed="1"/>
-    <w:lsdException w:name="Table Columns 3" w:semiHidden="1" w:unhideWhenUsed="1"/>
-    <w:lsdException w:name="Table Columns 4" w:semiHidden="1" w:unhideWhenUsed="1"/>
-    <w:lsdException w:name="Table Columns 5" w:semiHidden="1" w:unhideWhenUsed="1"/>
-    <w:lsdException w:name="Table Grid 1" w:semiHidden="1" w:unhideWhenUsed="1"/>
-    <w:lsdException w:name="Table Grid 2" w:semiHidden="1" w:unhideWhenUsed="1"/>
-    <w:lsdException w:name="Table Grid 3" w:semiHidden="1" w:unhideWhenUsed="1"/>
-    <w:lsdException w:name="Table Grid 4" w:semiHidden="1" w:unhideWhenUsed="1"/>
-    <w:lsdException w:name="Table Grid 5" w:semiHidden="1" w:unhideWhenUsed="1"/>
-    <w:lsdException w:name="Table Grid 6" w:semiHidden="1" w:unhideWhenUsed="1"/>
-    <w:lsdException w:name="Table Grid 7" w:semiHidden="1" w:unhideWhenUsed="1"/>
-    <w:lsdException w:name="Table Grid 8" w:semiHidden="1" w:unhideWhenUsed="1"/>
-    <w:lsdException w:name="Table List 1" w:semiHidden="1" w:unhideWhenUsed="1"/>
-    <w:lsdException w:name="Table List 2" w:semiHidden="1" w:unhideWhenUsed="1"/>
-    <w:lsdException w:name="Table List 3" w:semiHidden="1" w:unhideWhenUsed="1"/>
-    <w:lsdException w:name="Table List 4" w:semiHidden="1" w:unhideWhenUsed="1"/>
-    <w:lsdException w:name="Table List 5" w:semiHidden="1" w:unhideWhenUsed="1"/>
-    <w:lsdException w:name="Table List 6" w:semiHidden="1" w:unhideWhenUsed="1"/>
-    <w:lsdException w:name="Table List 7" w:semiHidden="1" w:unhideWhenUsed="1"/>
-    <w:lsdException w:name="Table List 8" w:semiHidden="1" w:unhideWhenUsed="1"/>
-    <w:lsdException w:name="Table 3D effects 1" w:semiHidden="1" w:unhideWhenUsed="1"/>
-    <w:lsdException w:name="Table 3D effects 2" w:semiHidden="1" w:unhideWhenUsed="1"/>
-    <w:lsdException w:name="Table 3D effects 3" w:semiHidden="1" w:unhideWhenUsed="1"/>
-    <w:lsdException w:name="Table Contemporary" w:semiHidden="1" w:unhideWhenUsed="1"/>
-    <w:lsdException w:name="Table Elegant" w:semiHidden="1" w:unhideWhenUsed="1"/>
-    <w:lsdException w:name="Table Professional" w:semiHidden="1" w:unhideWhenUsed="1"/>
-    <w:lsdException w:name="Table Subtle 1" w:semiHidden="1" w:unhideWhenUsed="1"/>
-    <w:lsdException w:name="Table Subtle 2" w:semiHidden="1" w:unhideWhenUsed="1"/>
-    <w:lsdException w:name="Table Web 1" w:semiHidden="1" w:unhideWhenUsed="1"/>
-    <w:lsdException w:name="Table Web 2" w:semiHidden="1" w:unhideWhenUsed="1"/>
-    <w:lsdException w:name="Table Web 3" w:semiHidden="1" w:unhideWhenUsed="1"/>
-    <w:lsdException w:name="Balloon Text" w:semiHidden="1" w:unhideWhenUsed="1"/>
-    <w:lsdException w:name="Table Grid" w:uiPriority="39"/>
-    <w:lsdException w:name="Table Theme" w:semiHidden="1" w:unhideWhenUsed="1"/>
-    <w:lsdException w:name="Placeholder Text" w:semiHidden="1"/>
-    <w:lsdException w:name="No Spacing" w:uiPriority="1" w:qFormat="1"/>
-    <w:lsdException w:name="Light Shading" w:uiPriority="60"/>
-    <w:lsdException w:name="Light List" w:uiPriority="61"/>
-    <w:lsdException w:name="Light Grid" w:uiPriority="62"/>
-    <w:lsdException w:name="Medium Shading 1" w:uiPriority="63"/>
-    <w:lsdException w:name="Medium Shading 2" w:uiPriority="64"/>
-    <w:lsdException w:name="Medium List 1" w:uiPriority="65"/>
-    <w:lsdException w:name="Medium List 2" w:uiPriority="66"/>
-    <w:lsdException w:name="Medium Grid 1" w:uiPriority="67"/>
-    <w:lsdException w:name="Medium Grid 2" w:uiPriority="68"/>
-    <w:lsdException w:name="Medium Grid 3" w:uiPriority="69"/>
-    <w:lsdException w:name="Dark List" w:uiPriority="70"/>
-    <w:lsdException w:name="Colorful Shading" w:uiPriority="71"/>
-    <w:lsdException w:name="Colorful List" w:uiPriority="72"/>
-    <w:lsdException w:name="Colorful Grid" w:uiPriority="73"/>
-    <w:lsdException w:name="Light Shading Accent 1" w:uiPriority="60"/>
-    <w:lsdException w:name="Light List Accent 1" w:uiPriority="61"/>
-    <w:lsdException w:name="Light Grid Accent 1" w:uiPriority="62"/>
-    <w:lsdException w:name="Medium Shading 1 Accent 1" w:uiPriority="63"/>
-    <w:lsdException w:name="Medium Shading 2 Accent 1" w:uiPriority="64"/>
-    <w:lsdException w:name="Medium List 1 Accent 1" w:uiPriority="65"/>
-    <w:lsdException w:name="Revision" w:semiHidden="1"/>
-    <w:lsdException w:name="List Paragraph" w:uiPriority="34" w:qFormat="1"/>
-    <w:lsdException w:name="Quote" w:uiPriority="29" w:qFormat="1"/>
-    <w:lsdException w:name="Intense Quote" w:uiPriority="30" w:qFormat="1"/>
-    <w:lsdException w:name="Medium List 2 Accent 1" w:uiPriority="66"/>
-    <w:lsdException w:name="Medium Grid 1 Accent 1" w:uiPriority="67"/>
-    <w:lsdException w:name="Medium Grid 2 Accent 1" w:uiPriority="68"/>
-    <w:lsdException w:name="Medium Grid 3 Accent 1" w:uiPriority="69"/>
-    <w:lsdException w:name="Dark List Accent 1" w:uiPriority="70"/>
-    <w:lsdException w:name="Colorful Shading Accent 1" w:uiPriority="71"/>
-    <w:lsdException w:name="Colorful List Accent 1" w:uiPriority="72"/>
-    <w:lsdException w:name="Colorful Grid Accent 1" w:uiPriority="73"/>
-    <w:lsdException w:name="Light Shading Accent 2" w:uiPriority="60"/>
-    <w:lsdException w:name="Light List Accent 2" w:uiPriority="61"/>
-    <w:lsdException w:name="Light Grid Accent 2" w:uiPriority="62"/>
-    <w:lsdException w:name="Medium Shading 1 Accent 2" w:uiPriority="63"/>
-    <w:lsdException w:name="Medium Shading 2 Accent 2" w:uiPriority="64"/>
-    <w:lsdException w:name="Medium List 1 Accent 2" w:uiPriority="65"/>
-    <w:lsdException w:name="Medium List 2 Accent 2" w:uiPriority="66"/>
-    <w:lsdException w:name="Medium Grid 1 Accent 2" w:uiPriority="67"/>
-    <w:lsdException w:name="Medium Grid 2 Accent 2" w:uiPriority="68"/>
-    <w:lsdException w:name="Medium Grid 3 Accent 2" w:uiPriority="69"/>
-    <w:lsdException w:name="Dark List Accent 2" w:uiPriority="70"/>
-    <w:lsdException w:name="Colorful Shading Accent 2" w:uiPriority="71"/>
-    <w:lsdException w:name="Colorful List Accent 2" w:uiPriority="72"/>
-    <w:lsdException w:name="Colorful Grid Accent 2" w:uiPriority="73"/>
-    <w:lsdException w:name="Light Shading Accent 3" w:uiPriority="60"/>
-    <w:lsdException w:name="Light List Accent 3" w:uiPriority="61"/>
-    <w:lsdException w:name="Light Grid Accent 3" w:uiPriority="62"/>
-    <w:lsdException w:name="Medium Shading 1 Accent 3" w:uiPriority="63"/>
-    <w:lsdException w:name="Medium Shading 2 Accent 3" w:uiPriority="64"/>
-    <w:lsdException w:name="Medium List 1 Accent 3" w:uiPriority="65"/>
-    <w:lsdException w:name="Medium List 2 Accent 3" w:uiPriority="66"/>
-    <w:lsdException w:name="Medium Grid 1 Accent 3" w:uiPriority="67"/>
-    <w:lsdException w:name="Medium Grid 2 Accent 3" w:uiPriority="68"/>
-    <w:lsdException w:name="Medium Grid 3 Accent 3" w:uiPriority="69"/>
-    <w:lsdException w:name="Dark List Accent 3" w:uiPriority="70"/>
-    <w:lsdException w:name="Colorful Shading Accent 3" w:uiPriority="71"/>
-    <w:lsdException w:name="Colorful List Accent 3" w:uiPriority="72"/>
-    <w:lsdException w:name="Colorful Grid Accent 3" w:uiPriority="73"/>
-    <w:lsdException w:name="Light Shading Accent 4" w:uiPriority="60"/>
-    <w:lsdException w:name="Light List Accent 4" w:uiPriority="61"/>
-    <w:lsdException w:name="Light Grid Accent 4" w:uiPriority="62"/>
-    <w:lsdException w:name="Medium Shading 1 Accent 4" w:uiPriority="63"/>
-    <w:lsdException w:name="Medium Shading 2 Accent 4" w:uiPriority="64"/>
-    <w:lsdException w:name="Medium List 1 Accent 4" w:uiPriority="65"/>
-    <w:lsdException w:name="Medium List 2 Accent 4" w:uiPriority="66"/>
-    <w:lsdException w:name="Medium Grid 1 Accent 4" w:uiPriority="67"/>
-    <w:lsdException w:name="Medium Grid 2 Accent 4" w:uiPriority="68"/>
-    <w:lsdException w:name="Medium Grid 3 Accent 4" w:uiPriority="69"/>
-    <w:lsdException w:name="Dark List Accent 4" w:uiPriority="70"/>
-    <w:lsdException w:name="Colorful Shading Accent 4" w:uiPriority="71"/>
-    <w:lsdException w:name="Colorful List Accent 4" w:uiPriority="72"/>
-    <w:lsdException w:name="Colorful Grid Accent 4" w:uiPriority="73"/>
-    <w:lsdException w:name="Light Shading Accent 5" w:uiPriority="60"/>
-    <w:lsdException w:name="Light List Accent 5" w:uiPriority="61"/>
-    <w:lsdException w:name="Light Grid Accent 5" w:uiPriority="62"/>
-    <w:lsdException w:name="Medium Shading 1 Accent 5" w:uiPriority="63"/>
-    <w:lsdException w:name="Medium Shading 2 Accent 5" w:uiPriority="64"/>
-    <w:lsdException w:name="Medium List 1 Accent 5" w:uiPriority="65"/>
-    <w:lsdException w:name="Medium List 2 Accent 5" w:uiPriority="66"/>
-    <w:lsdException w:name="Medium Grid 1 Accent 5" w:uiPriority="67"/>
-    <w:lsdException w:name="Medium Grid 2 Accent 5" w:uiPriority="68"/>
-    <w:lsdException w:name="Medium Grid 3 Accent 5" w:uiPriority="69"/>
-    <w:lsdException w:name="Dark List Accent 5" w:uiPriority="70"/>
-    <w:lsdException w:name="Colorful Shading Accent 5" w:uiPriority="71"/>
-    <w:lsdException w:name="Colorful List Accent 5" w:uiPriority="72"/>
-    <w:lsdException w:name="Colorful Grid Accent 5" w:uiPriority="73"/>
-    <w:lsdException w:name="Light Shading Accent 6" w:uiPriority="60"/>
-    <w:lsdException w:name="Light List Accent 6" w:uiPriority="61"/>
-    <w:lsdException w:name="Light Grid Accent 6" w:uiPriority="62"/>
-    <w:lsdException w:name="Medium Shading 1 Accent 6" w:uiPriority="63"/>
-    <w:lsdException w:name="Medium Shading 2 Accent 6" w:uiPriority="64"/>
-    <w:lsdException w:name="Medium List 1 Accent 6" w:uiPriority="65"/>
-    <w:lsdException w:name="Medium List 2 Accent 6" w:uiPriority="66"/>
-    <w:lsdException w:name="Medium Grid 1 Accent 6" w:uiPriority="67"/>
-    <w:lsdException w:name="Medium Grid 2 Accent 6" w:uiPriority="68"/>
-    <w:lsdException w:name="Medium Grid 3 Accent 6" w:uiPriority="69"/>
-    <w:lsdException w:name="Dark List Accent 6" w:uiPriority="70"/>
-    <w:lsdException w:name="Colorful Shading Accent 6" w:uiPriority="71"/>
-    <w:lsdException w:name="Colorful List Accent 6" w:uiPriority="72"/>
-    <w:lsdException w:name="Colorful Grid Accent 6" w:uiPriority="73"/>
-    <w:lsdException w:name="Subtle Emphasis" w:uiPriority="19" w:qFormat="1"/>
-    <w:lsdException w:name="Intense Emphasis" w:uiPriority="21" w:qFormat="1"/>
-    <w:lsdException w:name="Subtle Reference" w:uiPriority="31" w:qFormat="1"/>
-    <w:lsdException w:name="Intense Reference" w:uiPriority="32" w:qFormat="1"/>
-    <w:lsdException w:name="Book Title" w:uiPriority="33" w:qFormat="1"/>
-    <w:lsdException w:name="Bibliography" w:semiHidden="1" w:uiPriority="37" w:unhideWhenUsed="1"/>
-    <w:lsdException w:name="TOC Heading" w:semiHidden="1" w:uiPriority="39" w:unhideWhenUsed="1" w:qFormat="1"/>
-    <w:lsdException w:name="Grid Table 4" w:uiPriority="49"/>
-    <w:lsdException w:name="Grid Table 5 Dark" w:uiPriority="50"/>
-    <w:lsdException w:name="Grid Table 6 Colorful" w:uiPriority="51"/>
-    <w:lsdException w:name="Grid Table 7 Colorful" w:uiPriority="52"/>
-    <w:lsdException w:name="Grid Table 1 Light Accent 1" w:uiPriority="46"/>
-    <w:lsdException w:name="Grid Table 2 Accent 1" w:uiPriority="47"/>
-    <w:lsdException w:name="Grid Table 3 Accent 1" w:uiPriority="48"/>
-    <w:lsdException w:name="Grid Table 4 Accent 1" w:uiPriority="49"/>
-    <w:lsdException w:name="Grid Table 5 Dark Accent 1" w:uiPriority="50"/>
-    <w:lsdException w:name="Grid Table 6 Colorful Accent 1" w:uiPriority="51"/>
-    <w:lsdException w:name="Grid Table 7 Colorful Accent 1" w:uiPriority="52"/>
-    <w:lsdException w:name="Grid Table 1 Light Accent 2" w:uiPriority="46"/>
-    <w:lsdException w:name="Grid Table 2 Accent 2" w:uiPriority="47"/>
-    <w:lsdException w:name="Grid Table 3 Accent 2" w:uiPriority="48"/>
-    <w:lsdException w:name="Grid Table 4 Accent 2" w:uiPriority="49"/>
-    <w:lsdException w:name="Grid Table 5 Dark Accent 2" w:uiPriority="50"/>
-    <w:lsdException w:name="Grid Table 6 Colorful Accent 2" w:uiPriority="51"/>
-    <w:lsdException w:name="Grid Table 7 Colorful Accent 2" w:uiPriority="52"/>
-    <w:lsdException w:name="Grid Table 1 Light Accent 3" w:uiPriority="46"/>
-    <w:lsdException w:name="Grid Table 2 Accent 3" w:uiPriority="47"/>
-    <w:lsdException w:name="Grid Table 3 Accent 3" w:uiPriority="48"/>
-    <w:lsdException w:name="Grid Table 4 Accent 3" w:uiPriority="49"/>
-    <w:lsdException w:name="Grid Table 5 Dark Accent 3" w:uiPriority="50"/>
-    <w:lsdException w:name="Grid Table 6 Colorful Accent 3" w:uiPriority="51"/>
-    <w:lsdException w:name="Grid Table 7 Colorful Accent 3" w:uiPriority="52"/>
-    <w:lsdException w:name="Grid Table 1 Light Accent 4" w:uiPriority="46"/>
-    <w:lsdException w:name="Grid Table 2 Accent 4" w:uiPriority="47"/>
-    <w:lsdException w:name="Grid Table 3 Accent 4" w:uiPriority="48"/>
-    <w:lsdException w:name="Grid Table 4 Accent 4" w:uiPriority="49"/>
-    <w:lsdException w:name="Grid Table 5 Dark Accent 4" w:uiPriority="50"/>
-    <w:lsdException w:name="Grid Table 6 Colorful Accent 4" w:uiPriority="51"/>
-    <w:lsdException w:name="Grid Table 7 Colorful Accent 4" w:uiPriority="52"/>
-    <w:lsdException w:name="Grid Table 1 Light Accent 5" w:uiPriority="46"/>
-    <w:lsdException w:name="Grid Table 2 Accent 5" w:uiPriority="47"/>
-    <w:lsdException w:name="Grid Table 3 Accent 5" w:uiPriority="48"/>
-    <w:lsdException w:name="Grid Table 4 Accent 5" w:uiPriority="49"/>
-    <w:lsdException w:name="Grid Table 5 Dark Accent 5" w:uiPriority="50"/>
-    <w:lsdException w:name="Grid Table 6 Colorful Accent 5" w:uiPriority="51"/>
-    <w:lsdException w:name="Grid Table 7 Colorful Accent 5" w:uiPriority="52"/>
-    <w:lsdException w:name="Grid Table 1 Light Accent 6" w:uiPriority="46"/>
-    <w:lsdException w:name="Grid Table 2 Accent 6" w:uiPriority="47"/>
-    <w:lsdException w:name="Grid Table 3 Accent 6" w:uiPriority="48"/>
-    <w:lsdException w:name="Grid Table 4 Accent 6" w:uiPriority="49"/>
-    <w:lsdException w:name="Grid Table 5 Dark Accent 6" w:uiPriority="50"/>
-    <w:lsdException w:name="Grid Table 6 Colorful Accent 6" w:uiPriority="51"/>
-    <w:lsdException w:name="Grid Table 7 Colorful Accent 6" w:uiPriority="52"/>
-    <w:lsdException w:name="List Table 1 Light" w:uiPriority="46"/>
-    <w:lsdException w:name="List Table 2" w:uiPriority="47"/>
-    <w:lsdException w:name="List Table 3" w:uiPriority="48"/>
-    <w:lsdException w:name="List Table 4" w:uiPriority="49"/>
-    <w:lsdException w:name="List Table 5 Dark" w:uiPriority="50"/>
-    <w:lsdException w:name="List Table 6 Colorful" w:uiPriority="51"/>
-    <w:lsdException w:name="List Table 7 Colorful" w:uiPriority="52"/>
-    <w:lsdException w:name="List Table 1 Light Accent 1" w:uiPriority="46"/>
-    <w:lsdException w:name="List Table 2 Accent 1" w:uiPriority="47"/>
-    <w:lsdException w:name="List Table 3 Accent 1" w:uiPriority="48"/>
-    <w:lsdException w:name="List Table 4 Accent 1" w:uiPriority="49"/>
-    <w:lsdException w:name="List Table 5 Dark Accent 1" w:uiPriority="50"/>
-    <w:lsdException w:name="List Table 6 Colorful Accent 1" w:uiPriority="51"/>
-    <w:lsdException w:name="List Table 7 Colorful Accent 1" w:uiPriority="52"/>
-    <w:lsdException w:name="List Table 1 Light Accent 2" w:uiPriority="46"/>
-    <w:lsdException w:name="List Table 2 Accent 2" w:uiPriority="47"/>
-    <w:lsdException w:name="List Table 3 Accent 2" w:uiPriority="48"/>
-    <w:lsdException w:name="List Table 4 Accent 2" w:uiPriority="49"/>
-    <w:lsdException w:name="List Table 5 Dark Accent 2" w:uiPriority="50"/>
-    <w:lsdException w:name="List Table 6 Colorful Accent 2" w:uiPriority="51"/>
-    <w:lsdException w:name="List Table 7 Colorful Accent 2" w:uiPriority="52"/>
-    <w:lsdException w:name="List Table 1 Light Accent 3" w:uiPriority="46"/>
-    <w:lsdException w:name="List Table 2 Accent 3" w:uiPriority="47"/>
-    <w:lsdException w:name="List Table 3 Accent 3" w:uiPriority="48"/>
-    <w:lsdException w:name="List Table 4 Accent 3" w:uiPriority="49"/>
-    <w:lsdException w:name="List Table 5 Dark Accent 3" w:uiPriority="50"/>
-    <w:lsdException w:name="List Table 6 Colorful Accent 3" w:uiPriority="51"/>
-    <w:lsdException w:name="List Table 7 Colorful Accent 3" w:uiPriority="52"/>
-    <w:lsdException w:name="List Table 1 Light Accent 4" w:uiPriority="46"/>
-    <w:lsdException w:name="List Table 2 Accent 4" w:uiPriority="47"/>
-    <w:lsdException w:name="List Table 3 Accent 4" w:uiPriority="48"/>
-    <w:lsdException w:name="List Table 4 Accent 4" w:uiPriority="49"/>
-    <w:lsdException w:name="List Table 5 Dark Accent 4" w:uiPriority="50"/>
-    <w:lsdException w:name="List Table 6 Colorful Accent 4" w:uiPriority="51"/>
-    <w:lsdException w:name="List Table 7 Colorful Accent 4" w:uiPriority="52"/>
-    <w:lsdException w:name="List Table 1 Light Accent 5" w:uiPriority="46"/>
-    <w:lsdException w:name="List Table 2 Accent 5" w:uiPriority="47"/>
-    <w:lsdException w:name="List Table 3 Accent 5" w:uiPriority="48"/>
-    <w:lsdException w:name="List Table 4 Accent 5" w:uiPriority="49"/>
-    <w:lsdException w:name="List Table 5 Dark Accent 5" w:uiPriority="50"/>
-    <w:lsdException w:name="List Table 6 Colorful Accent 5" w:uiPriority="51"/>
-    <w:lsdException w:name="List Table 7 Colorful Accent 5" w:uiPriority="52"/>
-    <w:lsdException w:name="List Table 1 Light Accent 6" w:uiPriority="46"/>
-    <w:lsdException w:name="List Table 2 Accent 6" w:uiPriority="47"/>
-    <w:lsdException w:name="List Table 3 Accent 6" w:uiPriority="48"/>
-    <w:lsdException w:name="List Table 4 Accent 6" w:uiPriority="49"/>
-    <w:lsdException w:name="List Table 5 Dark Accent 6" w:uiPriority="50"/>
-    <w:lsdException w:name="List Table 6 Colorful Accent 6" w:uiPriority="51"/>
-    <w:lsdException w:name="List Table 7 Colorful Accent 6" w:uiPriority="52"/>
+  <w:latentStyles w:defLockedState="0" w:defUIPriority="99" w:defSemiHidden="1" w:defUnhideWhenUsed="1" w:defQFormat="0" w:count="267">
+    <w:lsdException w:name="Normal" w:semiHidden="0" w:uiPriority="0" w:unhideWhenUsed="0" w:qFormat="1"/>
+    <w:lsdException w:name="heading 1" w:semiHidden="0" w:uiPriority="9" w:unhideWhenUsed="0" w:qFormat="1"/>
+    <w:lsdException w:name="heading 2" w:uiPriority="9" w:qFormat="1"/>
+    <w:lsdException w:name="heading 3" w:uiPriority="9" w:qFormat="1"/>
+    <w:lsdException w:name="heading 4" w:uiPriority="9" w:qFormat="1"/>
+    <w:lsdException w:name="heading 5" w:uiPriority="9" w:qFormat="1"/>
+    <w:lsdException w:name="heading 6" w:uiPriority="9" w:qFormat="1"/>
+    <w:lsdException w:name="heading 7" w:uiPriority="9" w:qFormat="1"/>
+    <w:lsdException w:name="heading 8" w:uiPriority="9" w:qFormat="1"/>
+    <w:lsdException w:name="heading 9" w:uiPriority="9" w:qFormat="1"/>
+    <w:lsdException w:name="toc 1" w:uiPriority="39"/>
+    <w:lsdException w:name="toc 2" w:uiPriority="39"/>
+    <w:lsdException w:name="toc 3" w:uiPriority="39"/>
+    <w:lsdException w:name="toc 4" w:uiPriority="39"/>
+    <w:lsdException w:name="toc 5" w:uiPriority="39"/>
+    <w:lsdException w:name="toc 6" w:uiPriority="39"/>
+    <w:lsdException w:name="toc 7" w:uiPriority="39"/>
+    <w:lsdException w:name="toc 8" w:uiPriority="39"/>
+    <w:lsdException w:name="toc 9" w:uiPriority="39"/>
+    <w:lsdException w:name="caption" w:uiPriority="35" w:qFormat="1"/>
+    <w:lsdException w:name="Title" w:semiHidden="0" w:uiPriority="10" w:unhideWhenUsed="0" w:qFormat="1"/>
+    <w:lsdException w:name="Default Paragraph Font" w:uiPriority="1"/>
+    <w:lsdException w:name="Subtitle" w:semiHidden="0" w:uiPriority="11" w:unhideWhenUsed="0" w:qFormat="1"/>
+    <w:lsdException w:name="Strong" w:semiHidden="0" w:uiPriority="22" w:unhideWhenUsed="0" w:qFormat="1"/>
+    <w:lsdException w:name="Emphasis" w:semiHidden="0" w:uiPriority="20" w:unhideWhenUsed="0" w:qFormat="1"/>
+    <w:lsdException w:name="Table Grid" w:semiHidden="0" w:uiPriority="39" w:unhideWhenUsed="0"/>
+    <w:lsdException w:name="Placeholder Text" w:unhideWhenUsed="0"/>
+    <w:lsdException w:name="No Spacing" w:semiHidden="0" w:uiPriority="1" w:unhideWhenUsed="0" w:qFormat="1"/>
+    <w:lsdException w:name="Light Shading" w:semiHidden="0" w:uiPriority="60" w:unhideWhenUsed="0"/>
+    <w:lsdException w:name="Light List" w:semiHidden="0" w:uiPriority="61" w:unhideWhenUsed="0"/>
+    <w:lsdException w:name="Light Grid" w:semiHidden="0" w:uiPriority="62" w:unhideWhenUsed="0"/>
+    <w:lsdException w:name="Medium Shading 1" w:semiHidden="0" w:uiPriority="63" w:unhideWhenUsed="0"/>
+    <w:lsdException w:name="Medium Shading 2" w:semiHidden="0" w:uiPriority="64" w:unhideWhenUsed="0"/>
+    <w:lsdException w:name="Medium List 1" w:semiHidden="0" w:uiPriority="65" w:unhideWhenUsed="0"/>
+    <w:lsdException w:name="Medium List 2" w:semiHidden="0" w:uiPriority="66" w:unhideWhenUsed="0"/>
+    <w:lsdException w:name="Medium Grid 1" w:semiHidden="0" w:uiPriority="67" w:unhideWhenUsed="0"/>
+    <w:lsdException w:name="Medium Grid 2" w:semiHidden="0" w:uiPriority="68" w:unhideWhenUsed="0"/>
+    <w:lsdException w:name="Medium Grid 3" w:semiHidden="0" w:uiPriority="69" w:unhideWhenUsed="0"/>
+    <w:lsdException w:name="Dark List" w:semiHidden="0" w:uiPriority="70" w:unhideWhenUsed="0"/>
+    <w:lsdException w:name="Colorful Shading" w:semiHidden="0" w:uiPriority="71" w:unhideWhenUsed="0"/>
+    <w:lsdException w:name="Colorful List" w:semiHidden="0" w:uiPriority="72" w:unhideWhenUsed="0"/>
+    <w:lsdException w:name="Colorful Grid" w:semiHidden="0" w:uiPriority="73" w:unhideWhenUsed="0"/>
+    <w:lsdException w:name="Light Shading Accent 1" w:semiHidden="0" w:uiPriority="60" w:unhideWhenUsed="0"/>
+    <w:lsdException w:name="Light List Accent 1" w:semiHidden="0" w:uiPriority="61" w:unhideWhenUsed="0"/>
+    <w:lsdException w:name="Light Grid Accent 1" w:semiHidden="0" w:uiPriority="62" w:unhideWhenUsed="0"/>
+    <w:lsdException w:name="Medium Shading 1 Accent 1" w:semiHidden="0" w:uiPriority="63" w:unhideWhenUsed="0"/>
+    <w:lsdException w:name="Medium Shading 2 Accent 1" w:semiHidden="0" w:uiPriority="64" w:unhideWhenUsed="0"/>
+    <w:lsdException w:name="Medium List 1 Accent 1" w:semiHidden="0" w:uiPriority="65" w:unhideWhenUsed="0"/>
+    <w:lsdException w:name="Revision" w:unhideWhenUsed="0"/>
+    <w:lsdException w:name="List Paragraph" w:semiHidden="0" w:uiPriority="34" w:unhideWhenUsed="0" w:qFormat="1"/>
+    <w:lsdException w:name="Quote" w:semiHidden="0" w:uiPriority="29" w:unhideWhenUsed="0" w:qFormat="1"/>
+    <w:lsdException w:name="Intense Quote" w:semiHidden="0" w:uiPriority="30" w:unhideWhenUsed="0" w:qFormat="1"/>
+    <w:lsdException w:name="Medium List 2 Accent 1" w:semiHidden="0" w:uiPriority="66" w:unhideWhenUsed="0"/>
+    <w:lsdException w:name="Medium Grid 1 Accent 1" w:semiHidden="0" w:uiPriority="67" w:unhideWhenUsed="0"/>
+    <w:lsdException w:name="Medium Grid 2 Accent 1" w:semiHidden="0" w:uiPriority="68" w:unhideWhenUsed="0"/>
+    <w:lsdException w:name="Medium Grid 3 Accent 1" w:semiHidden="0" w:uiPriority="69" w:unhideWhenUsed="0"/>
+    <w:lsdException w:name="Dark List Accent 1" w:semiHidden="0" w:uiPriority="70" w:unhideWhenUsed="0"/>
+    <w:lsdException w:name="Colorful Shading Accent 1" w:semiHidden="0" w:uiPriority="71" w:unhideWhenUsed="0"/>
+    <w:lsdException w:name="Colorful List Accent 1" w:semiHidden="0" w:uiPriority="72" w:unhideWhenUsed="0"/>
+    <w:lsdException w:name="Colorful Grid Accent 1" w:semiHidden="0" w:uiPriority="73" w:unhideWhenUsed="0"/>
+    <w:lsdException w:name="Light Shading Accent 2" w:semiHidden="0" w:uiPriority="60" w:unhideWhenUsed="0"/>
+    <w:lsdException w:name="Light List Accent 2" w:semiHidden="0" w:uiPriority="61" w:unhideWhenUsed="0"/>
+    <w:lsdException w:name="Light Grid Accent 2" w:semiHidden="0" w:uiPriority="62" w:unhideWhenUsed="0"/>
+    <w:lsdException w:name="Medium Shading 1 Accent 2" w:semiHidden="0" w:uiPriority="63" w:unhideWhenUsed="0"/>
+    <w:lsdException w:name="Medium Shading 2 Accent 2" w:semiHidden="0" w:uiPriority="64" w:unhideWhenUsed="0"/>
+    <w:lsdException w:name="Medium List 1 Accent 2" w:semiHidden="0" w:uiPriority="65" w:unhideWhenUsed="0"/>
+    <w:lsdException w:name="Medium List 2 Accent 2" w:semiHidden="0" w:uiPriority="66" w:unhideWhenUsed="0"/>
+    <w:lsdException w:name="Medium Grid 1 Accent 2" w:semiHidden="0" w:uiPriority="67" w:unhideWhenUsed="0"/>
+    <w:lsdException w:name="Medium Grid 2 Accent 2" w:semiHidden="0" w:uiPriority="68" w:unhideWhenUsed="0"/>
+    <w:lsdException w:name="Medium Grid 3 Accent 2" w:semiHidden="0" w:uiPriority="69" w:unhideWhenUsed="0"/>
+    <w:lsdException w:name="Dark List Accent 2" w:semiHidden="0" w:uiPriority="70" w:unhideWhenUsed="0"/>
+    <w:lsdException w:name="Colorful Shading Accent 2" w:semiHidden="0" w:uiPriority="71" w:unhideWhenUsed="0"/>
+    <w:lsdException w:name="Colorful List Accent 2" w:semiHidden="0" w:uiPriority="72" w:unhideWhenUsed="0"/>
+    <w:lsdException w:name="Colorful Grid Accent 2" w:semiHidden="0" w:uiPriority="73" w:unhideWhenUsed="0"/>
+    <w:lsdException w:name="Light Shading Accent 3" w:semiHidden="0" w:uiPriority="60" w:unhideWhenUsed="0"/>
+    <w:lsdException w:name="Light List Accent 3" w:semiHidden="0" w:uiPriority="61" w:unhideWhenUsed="0"/>
+    <w:lsdException w:name="Light Grid Accent 3" w:semiHidden="0" w:uiPriority="62" w:unhideWhenUsed="0"/>
+    <w:lsdException w:name="Medium Shading 1 Accent 3" w:semiHidden="0" w:uiPriority="63" w:unhideWhenUsed="0"/>
+    <w:lsdException w:name="Medium Shading 2 Accent 3" w:semiHidden="0" w:uiPriority="64" w:unhideWhenUsed="0"/>
+    <w:lsdException w:name="Medium List 1 Accent 3" w:semiHidden="0" w:uiPriority="65" w:unhideWhenUsed="0"/>
+    <w:lsdException w:name="Medium List 2 Accent 3" w:semiHidden="0" w:uiPriority="66" w:unhideWhenUsed="0"/>
+    <w:lsdException w:name="Medium Grid 1 Accent 3" w:semiHidden="0" w:uiPriority="67" w:unhideWhenUsed="0"/>
+    <w:lsdException w:name="Medium Grid 2 Accent 3" w:semiHidden="0" w:uiPriority="68" w:unhideWhenUsed="0"/>
+    <w:lsdException w:name="Medium Grid 3 Accent 3" w:semiHidden="0" w:uiPriority="69" w:unhideWhenUsed="0"/>
+    <w:lsdException w:name="Dark List Accent 3" w:semiHidden="0" w:uiPriority="70" w:unhideWhenUsed="0"/>
+    <w:lsdException w:name="Colorful Shading Accent 3" w:semiHidden="0" w:uiPriority="71" w:unhideWhenUsed="0"/>
+    <w:lsdException w:name="Colorful List Accent 3" w:semiHidden="0" w:uiPriority="72" w:unhideWhenUsed="0"/>
+    <w:lsdException w:name="Colorful Grid Accent 3" w:semiHidden="0" w:uiPriority="73" w:unhideWhenUsed="0"/>
+    <w:lsdException w:name="Light Shading Accent 4" w:semiHidden="0" w:uiPriority="60" w:unhideWhenUsed="0"/>
+    <w:lsdException w:name="Light List Accent 4" w:semiHidden="0" w:uiPriority="61" w:unhideWhenUsed="0"/>
+    <w:lsdException w:name="Light Grid Accent 4" w:semiHidden="0" w:uiPriority="62" w:unhideWhenUsed="0"/>
+    <w:lsdException w:name="Medium Shading 1 Accent 4" w:semiHidden="0" w:uiPriority="63" w:unhideWhenUsed="0"/>
+    <w:lsdException w:name="Medium Shading 2 Accent 4" w:semiHidden="0" w:uiPriority="64" w:unhideWhenUsed="0"/>
+    <w:lsdException w:name="Medium List 1 Accent 4" w:semiHidden="0" w:uiPriority="65" w:unhideWhenUsed="0"/>
+    <w:lsdException w:name="Medium List 2 Accent 4" w:semiHidden="0" w:uiPriority="66" w:unhideWhenUsed="0"/>
+    <w:lsdException w:name="Medium Grid 1 Accent 4" w:semiHidden="0" w:uiPriority="67" w:unhideWhenUsed="0"/>
+    <w:lsdException w:name="Medium Grid 2 Accent 4" w:semiHidden="0" w:uiPriority="68" w:unhideWhenUsed="0"/>
+    <w:lsdException w:name="Medium Grid 3 Accent 4" w:semiHidden="0" w:uiPriority="69" w:unhideWhenUsed="0"/>
+    <w:lsdException w:name="Dark List Accent 4" w:semiHidden="0" w:uiPriority="70" w:unhideWhenUsed="0"/>
+    <w:lsdException w:name="Colorful Shading Accent 4" w:semiHidden="0" w:uiPriority="71" w:unhideWhenUsed="0"/>
+    <w:lsdException w:name="Colorful List Accent 4" w:semiHidden="0" w:uiPriority="72" w:unhideWhenUsed="0"/>
+    <w:lsdException w:name="Colorful Grid Accent 4" w:semiHidden="0" w:uiPriority="73" w:unhideWhenUsed="0"/>
+    <w:lsdException w:name="Light Shading Accent 5" w:semiHidden="0" w:uiPriority="60" w:unhideWhenUsed="0"/>
+    <w:lsdException w:name="Light List Accent 5" w:semiHidden="0" w:uiPriority="61" w:unhideWhenUsed="0"/>
+    <w:lsdException w:name="Light Grid Accent 5" w:semiHidden="0" w:uiPriority="62" w:unhideWhenUsed="0"/>
+    <w:lsdException w:name="Medium Shading 1 Accent 5" w:semiHidden="0" w:uiPriority="63" w:unhideWhenUsed="0"/>
+    <w:lsdException w:name="Medium Shading 2 Accent 5" w:semiHidden="0" w:uiPriority="64" w:unhideWhenUsed="0"/>
+    <w:lsdException w:name="Medium List 1 Accent 5" w:semiHidden="0" w:uiPriority="65" w:unhideWhenUsed="0"/>
+    <w:lsdException w:name="Medium List 2 Accent 5" w:semiHidden="0" w:uiPriority="66" w:unhideWhenUsed="0"/>
+    <w:lsdException w:name="Medium Grid 1 Accent 5" w:semiHidden="0" w:uiPriority="67" w:unhideWhenUsed="0"/>
+    <w:lsdException w:name="Medium Grid 2 Accent 5" w:semiHidden="0" w:uiPriority="68" w:unhideWhenUsed="0"/>
+    <w:lsdException w:name="Medium Grid 3 Accent 5" w:semiHidden="0" w:uiPriority="69" w:unhideWhenUsed="0"/>
+    <w:lsdException w:name="Dark List Accent 5" w:semiHidden="0" w:uiPriority="70" w:unhideWhenUsed="0"/>
+    <w:lsdException w:name="Colorful Shading Accent 5" w:semiHidden="0" w:uiPriority="71" w:unhideWhenUsed="0"/>
+    <w:lsdException w:name="Colorful List Accent 5" w:semiHidden="0" w:uiPriority="72" w:unhideWhenUsed="0"/>
+    <w:lsdException w:name="Colorful Grid Accent 5" w:semiHidden="0" w:uiPriority="73" w:unhideWhenUsed="0"/>
+    <w:lsdException w:name="Light Shading Accent 6" w:semiHidden="0" w:uiPriority="60" w:unhideWhenUsed="0"/>
+    <w:lsdException w:name="Light List Accent 6" w:semiHidden="0" w:uiPriority="61" w:unhideWhenUsed="0"/>
+    <w:lsdException w:name="Light Grid Accent 6" w:semiHidden="0" w:uiPriority="62" w:unhideWhenUsed="0"/>
+    <w:lsdException w:name="Medium Shading 1 Accent 6" w:semiHidden="0" w:uiPriority="63" w:unhideWhenUsed="0"/>
+    <w:lsdException w:name="Medium Shading 2 Accent 6" w:semiHidden="0" w:uiPriority="64" w:unhideWhenUsed="0"/>
+    <w:lsdException w:name="Medium List 1 Accent 6" w:semiHidden="0" w:uiPriority="65" w:unhideWhenUsed="0"/>
+    <w:lsdException w:name="Medium List 2 Accent 6" w:semiHidden="0" w:uiPriority="66" w:unhideWhenUsed="0"/>
+    <w:lsdException w:name="Medium Grid 1 Accent 6" w:semiHidden="0" w:uiPriority="67" w:unhideWhenUsed="0"/>
+    <w:lsdException w:name="Medium Grid 2 Accent 6" w:semiHidden="0" w:uiPriority="68" w:unhideWhenUsed="0"/>
+    <w:lsdException w:name="Medium Grid 3 Accent 6" w:semiHidden="0" w:uiPriority="69" w:unhideWhenUsed="0"/>
+    <w:lsdException w:name="Dark List Accent 6" w:semiHidden="0" w:uiPriority="70" w:unhideWhenUsed="0"/>
+    <w:lsdException w:name="Colorful Shading Accent 6" w:semiHidden="0" w:uiPriority="71" w:unhideWhenUsed="0"/>
+    <w:lsdException w:name="Colorful List Accent 6" w:semiHidden="0" w:uiPriority="72" w:unhideWhenUsed="0"/>
+    <w:lsdException w:name="Colorful Grid Accent 6" w:semiHidden="0" w:uiPriority="73" w:unhideWhenUsed="0"/>
+    <w:lsdException w:name="Subtle Emphasis" w:semiHidden="0" w:uiPriority="19" w:unhideWhenUsed="0" w:qFormat="1"/>
+    <w:lsdException w:name="Intense Emphasis" w:semiHidden="0" w:uiPriority="21" w:unhideWhenUsed="0" w:qFormat="1"/>
+    <w:lsdException w:name="Subtle Reference" w:semiHidden="0" w:uiPriority="31" w:unhideWhenUsed="0" w:qFormat="1"/>
+    <w:lsdException w:name="Intense Reference" w:semiHidden="0" w:uiPriority="32" w:unhideWhenUsed="0" w:qFormat="1"/>
+    <w:lsdException w:name="Book Title" w:semiHidden="0" w:uiPriority="33" w:unhideWhenUsed="0" w:qFormat="1"/>
+    <w:lsdException w:name="Bibliography" w:uiPriority="37"/>
+    <w:lsdException w:name="TOC Heading" w:uiPriority="39" w:qFormat="1"/>
   </w:latentStyles>
   <w:style w:type="paragraph" w:default="1" w:styleId="Normal">
     <w:name w:val="Normal"/>
@@ -3076,6 +2863,302 @@
       <w:color w:val="000000"/>
       <w:sz w:val="24"/>
       <w:szCs w:val="24"/>
+    </w:rPr>
+  </w:style>
+  <w:style w:type="paragraph" w:styleId="Textodebalo">
+    <w:name w:val="Balloon Text"/>
+    <w:basedOn w:val="Normal"/>
+    <w:link w:val="TextodebaloCarcter"/>
+    <w:uiPriority w:val="99"/>
+    <w:semiHidden/>
+    <w:unhideWhenUsed/>
+    <w:rsid w:val="00A805D6"/>
+    <w:pPr>
+      <w:spacing w:after="0" w:line="240" w:lineRule="auto"/>
+    </w:pPr>
+    <w:rPr>
+      <w:rFonts w:ascii="Tahoma" w:hAnsi="Tahoma" w:cs="Tahoma"/>
+      <w:sz w:val="16"/>
+      <w:szCs w:val="16"/>
+    </w:rPr>
+  </w:style>
+  <w:style w:type="character" w:customStyle="1" w:styleId="TextodebaloCarcter">
+    <w:name w:val="Texto de balão Carácter"/>
+    <w:basedOn w:val="Tipodeletrapredefinidodopargrafo"/>
+    <w:link w:val="Textodebalo"/>
+    <w:uiPriority w:val="99"/>
+    <w:semiHidden/>
+    <w:rsid w:val="00A805D6"/>
+    <w:rPr>
+      <w:rFonts w:ascii="Tahoma" w:hAnsi="Tahoma" w:cs="Tahoma"/>
+      <w:sz w:val="16"/>
+      <w:szCs w:val="16"/>
+    </w:rPr>
+  </w:style>
+</w:styles>
+</file>
+
+<file path=word/stylesWithEffects.xml><?xml version="1.0" encoding="utf-8"?>
+<w:styles xmlns:wpc="http://schemas.microsoft.com/office/word/2010/wordprocessingCanvas" xmlns:mc="http://schemas.openxmlformats.org/markup-compatibility/2006" xmlns:o="urn:schemas-microsoft-com:office:office" xmlns:r="http://schemas.openxmlformats.org/officeDocument/2006/relationships" xmlns:m="http://schemas.openxmlformats.org/officeDocument/2006/math" xmlns:v="urn:schemas-microsoft-com:vml" xmlns:wp14="http://schemas.microsoft.com/office/word/2010/wordprocessingDrawing" xmlns:wp="http://schemas.openxmlformats.org/drawingml/2006/wordprocessingDrawing" xmlns:w10="urn:schemas-microsoft-com:office:word" xmlns:w="http://schemas.openxmlformats.org/wordprocessingml/2006/main" xmlns:w14="http://schemas.microsoft.com/office/word/2010/wordml" xmlns:wpg="http://schemas.microsoft.com/office/word/2010/wordprocessingGroup" xmlns:wpi="http://schemas.microsoft.com/office/word/2010/wordprocessingInk" xmlns:wne="http://schemas.microsoft.com/office/word/2006/wordml" xmlns:wps="http://schemas.microsoft.com/office/word/2010/wordprocessingShape" mc:Ignorable="w14 wp14">
+  <w:docDefaults>
+    <w:rPrDefault>
+      <w:rPr>
+        <w:rFonts w:asciiTheme="minorHAnsi" w:eastAsiaTheme="minorHAnsi" w:hAnsiTheme="minorHAnsi" w:cstheme="minorBidi"/>
+        <w:sz w:val="22"/>
+        <w:szCs w:val="22"/>
+        <w:lang w:val="pt-PT" w:eastAsia="en-US" w:bidi="ar-SA"/>
+      </w:rPr>
+    </w:rPrDefault>
+    <w:pPrDefault>
+      <w:pPr>
+        <w:spacing w:after="160" w:line="259" w:lineRule="auto"/>
+      </w:pPr>
+    </w:pPrDefault>
+  </w:docDefaults>
+  <w:latentStyles w:defLockedState="0" w:defUIPriority="99" w:defSemiHidden="1" w:defUnhideWhenUsed="1" w:defQFormat="0" w:count="267">
+    <w:lsdException w:name="Normal" w:semiHidden="0" w:uiPriority="0" w:unhideWhenUsed="0" w:qFormat="1"/>
+    <w:lsdException w:name="heading 1" w:semiHidden="0" w:uiPriority="9" w:unhideWhenUsed="0" w:qFormat="1"/>
+    <w:lsdException w:name="heading 2" w:uiPriority="9" w:qFormat="1"/>
+    <w:lsdException w:name="heading 3" w:uiPriority="9" w:qFormat="1"/>
+    <w:lsdException w:name="heading 4" w:uiPriority="9" w:qFormat="1"/>
+    <w:lsdException w:name="heading 5" w:uiPriority="9" w:qFormat="1"/>
+    <w:lsdException w:name="heading 6" w:uiPriority="9" w:qFormat="1"/>
+    <w:lsdException w:name="heading 7" w:uiPriority="9" w:qFormat="1"/>
+    <w:lsdException w:name="heading 8" w:uiPriority="9" w:qFormat="1"/>
+    <w:lsdException w:name="heading 9" w:uiPriority="9" w:qFormat="1"/>
+    <w:lsdException w:name="toc 1" w:uiPriority="39"/>
+    <w:lsdException w:name="toc 2" w:uiPriority="39"/>
+    <w:lsdException w:name="toc 3" w:uiPriority="39"/>
+    <w:lsdException w:name="toc 4" w:uiPriority="39"/>
+    <w:lsdException w:name="toc 5" w:uiPriority="39"/>
+    <w:lsdException w:name="toc 6" w:uiPriority="39"/>
+    <w:lsdException w:name="toc 7" w:uiPriority="39"/>
+    <w:lsdException w:name="toc 8" w:uiPriority="39"/>
+    <w:lsdException w:name="toc 9" w:uiPriority="39"/>
+    <w:lsdException w:name="caption" w:uiPriority="35" w:qFormat="1"/>
+    <w:lsdException w:name="Title" w:semiHidden="0" w:uiPriority="10" w:unhideWhenUsed="0" w:qFormat="1"/>
+    <w:lsdException w:name="Default Paragraph Font" w:uiPriority="1"/>
+    <w:lsdException w:name="Subtitle" w:semiHidden="0" w:uiPriority="11" w:unhideWhenUsed="0" w:qFormat="1"/>
+    <w:lsdException w:name="Strong" w:semiHidden="0" w:uiPriority="22" w:unhideWhenUsed="0" w:qFormat="1"/>
+    <w:lsdException w:name="Emphasis" w:semiHidden="0" w:uiPriority="20" w:unhideWhenUsed="0" w:qFormat="1"/>
+    <w:lsdException w:name="Table Grid" w:semiHidden="0" w:uiPriority="39" w:unhideWhenUsed="0"/>
+    <w:lsdException w:name="Placeholder Text" w:unhideWhenUsed="0"/>
+    <w:lsdException w:name="No Spacing" w:semiHidden="0" w:uiPriority="1" w:unhideWhenUsed="0" w:qFormat="1"/>
+    <w:lsdException w:name="Light Shading" w:semiHidden="0" w:uiPriority="60" w:unhideWhenUsed="0"/>
+    <w:lsdException w:name="Light List" w:semiHidden="0" w:uiPriority="61" w:unhideWhenUsed="0"/>
+    <w:lsdException w:name="Light Grid" w:semiHidden="0" w:uiPriority="62" w:unhideWhenUsed="0"/>
+    <w:lsdException w:name="Medium Shading 1" w:semiHidden="0" w:uiPriority="63" w:unhideWhenUsed="0"/>
+    <w:lsdException w:name="Medium Shading 2" w:semiHidden="0" w:uiPriority="64" w:unhideWhenUsed="0"/>
+    <w:lsdException w:name="Medium List 1" w:semiHidden="0" w:uiPriority="65" w:unhideWhenUsed="0"/>
+    <w:lsdException w:name="Medium List 2" w:semiHidden="0" w:uiPriority="66" w:unhideWhenUsed="0"/>
+    <w:lsdException w:name="Medium Grid 1" w:semiHidden="0" w:uiPriority="67" w:unhideWhenUsed="0"/>
+    <w:lsdException w:name="Medium Grid 2" w:semiHidden="0" w:uiPriority="68" w:unhideWhenUsed="0"/>
+    <w:lsdException w:name="Medium Grid 3" w:semiHidden="0" w:uiPriority="69" w:unhideWhenUsed="0"/>
+    <w:lsdException w:name="Dark List" w:semiHidden="0" w:uiPriority="70" w:unhideWhenUsed="0"/>
+    <w:lsdException w:name="Colorful Shading" w:semiHidden="0" w:uiPriority="71" w:unhideWhenUsed="0"/>
+    <w:lsdException w:name="Colorful List" w:semiHidden="0" w:uiPriority="72" w:unhideWhenUsed="0"/>
+    <w:lsdException w:name="Colorful Grid" w:semiHidden="0" w:uiPriority="73" w:unhideWhenUsed="0"/>
+    <w:lsdException w:name="Light Shading Accent 1" w:semiHidden="0" w:uiPriority="60" w:unhideWhenUsed="0"/>
+    <w:lsdException w:name="Light List Accent 1" w:semiHidden="0" w:uiPriority="61" w:unhideWhenUsed="0"/>
+    <w:lsdException w:name="Light Grid Accent 1" w:semiHidden="0" w:uiPriority="62" w:unhideWhenUsed="0"/>
+    <w:lsdException w:name="Medium Shading 1 Accent 1" w:semiHidden="0" w:uiPriority="63" w:unhideWhenUsed="0"/>
+    <w:lsdException w:name="Medium Shading 2 Accent 1" w:semiHidden="0" w:uiPriority="64" w:unhideWhenUsed="0"/>
+    <w:lsdException w:name="Medium List 1 Accent 1" w:semiHidden="0" w:uiPriority="65" w:unhideWhenUsed="0"/>
+    <w:lsdException w:name="Revision" w:unhideWhenUsed="0"/>
+    <w:lsdException w:name="List Paragraph" w:semiHidden="0" w:uiPriority="34" w:unhideWhenUsed="0" w:qFormat="1"/>
+    <w:lsdException w:name="Quote" w:semiHidden="0" w:uiPriority="29" w:unhideWhenUsed="0" w:qFormat="1"/>
+    <w:lsdException w:name="Intense Quote" w:semiHidden="0" w:uiPriority="30" w:unhideWhenUsed="0" w:qFormat="1"/>
+    <w:lsdException w:name="Medium List 2 Accent 1" w:semiHidden="0" w:uiPriority="66" w:unhideWhenUsed="0"/>
+    <w:lsdException w:name="Medium Grid 1 Accent 1" w:semiHidden="0" w:uiPriority="67" w:unhideWhenUsed="0"/>
+    <w:lsdException w:name="Medium Grid 2 Accent 1" w:semiHidden="0" w:uiPriority="68" w:unhideWhenUsed="0"/>
+    <w:lsdException w:name="Medium Grid 3 Accent 1" w:semiHidden="0" w:uiPriority="69" w:unhideWhenUsed="0"/>
+    <w:lsdException w:name="Dark List Accent 1" w:semiHidden="0" w:uiPriority="70" w:unhideWhenUsed="0"/>
+    <w:lsdException w:name="Colorful Shading Accent 1" w:semiHidden="0" w:uiPriority="71" w:unhideWhenUsed="0"/>
+    <w:lsdException w:name="Colorful List Accent 1" w:semiHidden="0" w:uiPriority="72" w:unhideWhenUsed="0"/>
+    <w:lsdException w:name="Colorful Grid Accent 1" w:semiHidden="0" w:uiPriority="73" w:unhideWhenUsed="0"/>
+    <w:lsdException w:name="Light Shading Accent 2" w:semiHidden="0" w:uiPriority="60" w:unhideWhenUsed="0"/>
+    <w:lsdException w:name="Light List Accent 2" w:semiHidden="0" w:uiPriority="61" w:unhideWhenUsed="0"/>
+    <w:lsdException w:name="Light Grid Accent 2" w:semiHidden="0" w:uiPriority="62" w:unhideWhenUsed="0"/>
+    <w:lsdException w:name="Medium Shading 1 Accent 2" w:semiHidden="0" w:uiPriority="63" w:unhideWhenUsed="0"/>
+    <w:lsdException w:name="Medium Shading 2 Accent 2" w:semiHidden="0" w:uiPriority="64" w:unhideWhenUsed="0"/>
+    <w:lsdException w:name="Medium List 1 Accent 2" w:semiHidden="0" w:uiPriority="65" w:unhideWhenUsed="0"/>
+    <w:lsdException w:name="Medium List 2 Accent 2" w:semiHidden="0" w:uiPriority="66" w:unhideWhenUsed="0"/>
+    <w:lsdException w:name="Medium Grid 1 Accent 2" w:semiHidden="0" w:uiPriority="67" w:unhideWhenUsed="0"/>
+    <w:lsdException w:name="Medium Grid 2 Accent 2" w:semiHidden="0" w:uiPriority="68" w:unhideWhenUsed="0"/>
+    <w:lsdException w:name="Medium Grid 3 Accent 2" w:semiHidden="0" w:uiPriority="69" w:unhideWhenUsed="0"/>
+    <w:lsdException w:name="Dark List Accent 2" w:semiHidden="0" w:uiPriority="70" w:unhideWhenUsed="0"/>
+    <w:lsdException w:name="Colorful Shading Accent 2" w:semiHidden="0" w:uiPriority="71" w:unhideWhenUsed="0"/>
+    <w:lsdException w:name="Colorful List Accent 2" w:semiHidden="0" w:uiPriority="72" w:unhideWhenUsed="0"/>
+    <w:lsdException w:name="Colorful Grid Accent 2" w:semiHidden="0" w:uiPriority="73" w:unhideWhenUsed="0"/>
+    <w:lsdException w:name="Light Shading Accent 3" w:semiHidden="0" w:uiPriority="60" w:unhideWhenUsed="0"/>
+    <w:lsdException w:name="Light List Accent 3" w:semiHidden="0" w:uiPriority="61" w:unhideWhenUsed="0"/>
+    <w:lsdException w:name="Light Grid Accent 3" w:semiHidden="0" w:uiPriority="62" w:unhideWhenUsed="0"/>
+    <w:lsdException w:name="Medium Shading 1 Accent 3" w:semiHidden="0" w:uiPriority="63" w:unhideWhenUsed="0"/>
+    <w:lsdException w:name="Medium Shading 2 Accent 3" w:semiHidden="0" w:uiPriority="64" w:unhideWhenUsed="0"/>
+    <w:lsdException w:name="Medium List 1 Accent 3" w:semiHidden="0" w:uiPriority="65" w:unhideWhenUsed="0"/>
+    <w:lsdException w:name="Medium List 2 Accent 3" w:semiHidden="0" w:uiPriority="66" w:unhideWhenUsed="0"/>
+    <w:lsdException w:name="Medium Grid 1 Accent 3" w:semiHidden="0" w:uiPriority="67" w:unhideWhenUsed="0"/>
+    <w:lsdException w:name="Medium Grid 2 Accent 3" w:semiHidden="0" w:uiPriority="68" w:unhideWhenUsed="0"/>
+    <w:lsdException w:name="Medium Grid 3 Accent 3" w:semiHidden="0" w:uiPriority="69" w:unhideWhenUsed="0"/>
+    <w:lsdException w:name="Dark List Accent 3" w:semiHidden="0" w:uiPriority="70" w:unhideWhenUsed="0"/>
+    <w:lsdException w:name="Colorful Shading Accent 3" w:semiHidden="0" w:uiPriority="71" w:unhideWhenUsed="0"/>
+    <w:lsdException w:name="Colorful List Accent 3" w:semiHidden="0" w:uiPriority="72" w:unhideWhenUsed="0"/>
+    <w:lsdException w:name="Colorful Grid Accent 3" w:semiHidden="0" w:uiPriority="73" w:unhideWhenUsed="0"/>
+    <w:lsdException w:name="Light Shading Accent 4" w:semiHidden="0" w:uiPriority="60" w:unhideWhenUsed="0"/>
+    <w:lsdException w:name="Light List Accent 4" w:semiHidden="0" w:uiPriority="61" w:unhideWhenUsed="0"/>
+    <w:lsdException w:name="Light Grid Accent 4" w:semiHidden="0" w:uiPriority="62" w:unhideWhenUsed="0"/>
+    <w:lsdException w:name="Medium Shading 1 Accent 4" w:semiHidden="0" w:uiPriority="63" w:unhideWhenUsed="0"/>
+    <w:lsdException w:name="Medium Shading 2 Accent 4" w:semiHidden="0" w:uiPriority="64" w:unhideWhenUsed="0"/>
+    <w:lsdException w:name="Medium List 1 Accent 4" w:semiHidden="0" w:uiPriority="65" w:unhideWhenUsed="0"/>
+    <w:lsdException w:name="Medium List 2 Accent 4" w:semiHidden="0" w:uiPriority="66" w:unhideWhenUsed="0"/>
+    <w:lsdException w:name="Medium Grid 1 Accent 4" w:semiHidden="0" w:uiPriority="67" w:unhideWhenUsed="0"/>
+    <w:lsdException w:name="Medium Grid 2 Accent 4" w:semiHidden="0" w:uiPriority="68" w:unhideWhenUsed="0"/>
+    <w:lsdException w:name="Medium Grid 3 Accent 4" w:semiHidden="0" w:uiPriority="69" w:unhideWhenUsed="0"/>
+    <w:lsdException w:name="Dark List Accent 4" w:semiHidden="0" w:uiPriority="70" w:unhideWhenUsed="0"/>
+    <w:lsdException w:name="Colorful Shading Accent 4" w:semiHidden="0" w:uiPriority="71" w:unhideWhenUsed="0"/>
+    <w:lsdException w:name="Colorful List Accent 4" w:semiHidden="0" w:uiPriority="72" w:unhideWhenUsed="0"/>
+    <w:lsdException w:name="Colorful Grid Accent 4" w:semiHidden="0" w:uiPriority="73" w:unhideWhenUsed="0"/>
+    <w:lsdException w:name="Light Shading Accent 5" w:semiHidden="0" w:uiPriority="60" w:unhideWhenUsed="0"/>
+    <w:lsdException w:name="Light List Accent 5" w:semiHidden="0" w:uiPriority="61" w:unhideWhenUsed="0"/>
+    <w:lsdException w:name="Light Grid Accent 5" w:semiHidden="0" w:uiPriority="62" w:unhideWhenUsed="0"/>
+    <w:lsdException w:name="Medium Shading 1 Accent 5" w:semiHidden="0" w:uiPriority="63" w:unhideWhenUsed="0"/>
+    <w:lsdException w:name="Medium Shading 2 Accent 5" w:semiHidden="0" w:uiPriority="64" w:unhideWhenUsed="0"/>
+    <w:lsdException w:name="Medium List 1 Accent 5" w:semiHidden="0" w:uiPriority="65" w:unhideWhenUsed="0"/>
+    <w:lsdException w:name="Medium List 2 Accent 5" w:semiHidden="0" w:uiPriority="66" w:unhideWhenUsed="0"/>
+    <w:lsdException w:name="Medium Grid 1 Accent 5" w:semiHidden="0" w:uiPriority="67" w:unhideWhenUsed="0"/>
+    <w:lsdException w:name="Medium Grid 2 Accent 5" w:semiHidden="0" w:uiPriority="68" w:unhideWhenUsed="0"/>
+    <w:lsdException w:name="Medium Grid 3 Accent 5" w:semiHidden="0" w:uiPriority="69" w:unhideWhenUsed="0"/>
+    <w:lsdException w:name="Dark List Accent 5" w:semiHidden="0" w:uiPriority="70" w:unhideWhenUsed="0"/>
+    <w:lsdException w:name="Colorful Shading Accent 5" w:semiHidden="0" w:uiPriority="71" w:unhideWhenUsed="0"/>
+    <w:lsdException w:name="Colorful List Accent 5" w:semiHidden="0" w:uiPriority="72" w:unhideWhenUsed="0"/>
+    <w:lsdException w:name="Colorful Grid Accent 5" w:semiHidden="0" w:uiPriority="73" w:unhideWhenUsed="0"/>
+    <w:lsdException w:name="Light Shading Accent 6" w:semiHidden="0" w:uiPriority="60" w:unhideWhenUsed="0"/>
+    <w:lsdException w:name="Light List Accent 6" w:semiHidden="0" w:uiPriority="61" w:unhideWhenUsed="0"/>
+    <w:lsdException w:name="Light Grid Accent 6" w:semiHidden="0" w:uiPriority="62" w:unhideWhenUsed="0"/>
+    <w:lsdException w:name="Medium Shading 1 Accent 6" w:semiHidden="0" w:uiPriority="63" w:unhideWhenUsed="0"/>
+    <w:lsdException w:name="Medium Shading 2 Accent 6" w:semiHidden="0" w:uiPriority="64" w:unhideWhenUsed="0"/>
+    <w:lsdException w:name="Medium List 1 Accent 6" w:semiHidden="0" w:uiPriority="65" w:unhideWhenUsed="0"/>
+    <w:lsdException w:name="Medium List 2 Accent 6" w:semiHidden="0" w:uiPriority="66" w:unhideWhenUsed="0"/>
+    <w:lsdException w:name="Medium Grid 1 Accent 6" w:semiHidden="0" w:uiPriority="67" w:unhideWhenUsed="0"/>
+    <w:lsdException w:name="Medium Grid 2 Accent 6" w:semiHidden="0" w:uiPriority="68" w:unhideWhenUsed="0"/>
+    <w:lsdException w:name="Medium Grid 3 Accent 6" w:semiHidden="0" w:uiPriority="69" w:unhideWhenUsed="0"/>
+    <w:lsdException w:name="Dark List Accent 6" w:semiHidden="0" w:uiPriority="70" w:unhideWhenUsed="0"/>
+    <w:lsdException w:name="Colorful Shading Accent 6" w:semiHidden="0" w:uiPriority="71" w:unhideWhenUsed="0"/>
+    <w:lsdException w:name="Colorful List Accent 6" w:semiHidden="0" w:uiPriority="72" w:unhideWhenUsed="0"/>
+    <w:lsdException w:name="Colorful Grid Accent 6" w:semiHidden="0" w:uiPriority="73" w:unhideWhenUsed="0"/>
+    <w:lsdException w:name="Subtle Emphasis" w:semiHidden="0" w:uiPriority="19" w:unhideWhenUsed="0" w:qFormat="1"/>
+    <w:lsdException w:name="Intense Emphasis" w:semiHidden="0" w:uiPriority="21" w:unhideWhenUsed="0" w:qFormat="1"/>
+    <w:lsdException w:name="Subtle Reference" w:semiHidden="0" w:uiPriority="31" w:unhideWhenUsed="0" w:qFormat="1"/>
+    <w:lsdException w:name="Intense Reference" w:semiHidden="0" w:uiPriority="32" w:unhideWhenUsed="0" w:qFormat="1"/>
+    <w:lsdException w:name="Book Title" w:semiHidden="0" w:uiPriority="33" w:unhideWhenUsed="0" w:qFormat="1"/>
+    <w:lsdException w:name="Bibliography" w:uiPriority="37"/>
+    <w:lsdException w:name="TOC Heading" w:uiPriority="39" w:qFormat="1"/>
+  </w:latentStyles>
+  <w:style w:type="paragraph" w:default="1" w:styleId="Normal">
+    <w:name w:val="Normal"/>
+    <w:qFormat/>
+  </w:style>
+  <w:style w:type="character" w:default="1" w:styleId="Tipodeletrapredefinidodopargrafo">
+    <w:name w:val="Default Paragraph Font"/>
+    <w:uiPriority w:val="1"/>
+    <w:semiHidden/>
+    <w:unhideWhenUsed/>
+  </w:style>
+  <w:style w:type="table" w:default="1" w:styleId="Tabelanormal">
+    <w:name w:val="Normal Table"/>
+    <w:uiPriority w:val="99"/>
+    <w:semiHidden/>
+    <w:unhideWhenUsed/>
+    <w:tblPr>
+      <w:tblInd w:w="0" w:type="dxa"/>
+      <w:tblCellMar>
+        <w:top w:w="0" w:type="dxa"/>
+        <w:left w:w="108" w:type="dxa"/>
+        <w:bottom w:w="0" w:type="dxa"/>
+        <w:right w:w="108" w:type="dxa"/>
+      </w:tblCellMar>
+    </w:tblPr>
+  </w:style>
+  <w:style w:type="numbering" w:default="1" w:styleId="Semlista">
+    <w:name w:val="No List"/>
+    <w:uiPriority w:val="99"/>
+    <w:semiHidden/>
+    <w:unhideWhenUsed/>
+  </w:style>
+  <w:style w:type="paragraph" w:styleId="PargrafodaLista">
+    <w:name w:val="List Paragraph"/>
+    <w:basedOn w:val="Normal"/>
+    <w:uiPriority w:val="34"/>
+    <w:qFormat/>
+    <w:rsid w:val="003D73C8"/>
+    <w:pPr>
+      <w:ind w:left="720"/>
+      <w:contextualSpacing/>
+    </w:pPr>
+  </w:style>
+  <w:style w:type="table" w:styleId="Tabelacomgrelha">
+    <w:name w:val="Table Grid"/>
+    <w:basedOn w:val="Tabelanormal"/>
+    <w:uiPriority w:val="39"/>
+    <w:rsid w:val="00CA2C46"/>
+    <w:pPr>
+      <w:spacing w:after="0" w:line="240" w:lineRule="auto"/>
+    </w:pPr>
+    <w:tblPr>
+      <w:tblBorders>
+        <w:top w:val="single" w:sz="4" w:space="0" w:color="auto"/>
+        <w:left w:val="single" w:sz="4" w:space="0" w:color="auto"/>
+        <w:bottom w:val="single" w:sz="4" w:space="0" w:color="auto"/>
+        <w:right w:val="single" w:sz="4" w:space="0" w:color="auto"/>
+        <w:insideH w:val="single" w:sz="4" w:space="0" w:color="auto"/>
+        <w:insideV w:val="single" w:sz="4" w:space="0" w:color="auto"/>
+      </w:tblBorders>
+    </w:tblPr>
+  </w:style>
+  <w:style w:type="paragraph" w:customStyle="1" w:styleId="Default">
+    <w:name w:val="Default"/>
+    <w:rsid w:val="00F67763"/>
+    <w:pPr>
+      <w:autoSpaceDE w:val="0"/>
+      <w:autoSpaceDN w:val="0"/>
+      <w:adjustRightInd w:val="0"/>
+      <w:spacing w:after="0" w:line="240" w:lineRule="auto"/>
+    </w:pPr>
+    <w:rPr>
+      <w:rFonts w:ascii="Arial" w:hAnsi="Arial" w:cs="Arial"/>
+      <w:color w:val="000000"/>
+      <w:sz w:val="24"/>
+      <w:szCs w:val="24"/>
+    </w:rPr>
+  </w:style>
+  <w:style w:type="paragraph" w:styleId="Textodebalo">
+    <w:name w:val="Balloon Text"/>
+    <w:basedOn w:val="Normal"/>
+    <w:link w:val="TextodebaloCarcter"/>
+    <w:uiPriority w:val="99"/>
+    <w:semiHidden/>
+    <w:unhideWhenUsed/>
+    <w:rsid w:val="00A805D6"/>
+    <w:pPr>
+      <w:spacing w:after="0" w:line="240" w:lineRule="auto"/>
+    </w:pPr>
+    <w:rPr>
+      <w:rFonts w:ascii="Tahoma" w:hAnsi="Tahoma" w:cs="Tahoma"/>
+      <w:sz w:val="16"/>
+      <w:szCs w:val="16"/>
+    </w:rPr>
+  </w:style>
+  <w:style w:type="character" w:customStyle="1" w:styleId="TextodebaloCarcter">
+    <w:name w:val="Texto de balão Carácter"/>
+    <w:basedOn w:val="Tipodeletrapredefinidodopargrafo"/>
+    <w:link w:val="Textodebalo"/>
+    <w:uiPriority w:val="99"/>
+    <w:semiHidden/>
+    <w:rsid w:val="00A805D6"/>
+    <w:rPr>
+      <w:rFonts w:ascii="Tahoma" w:hAnsi="Tahoma" w:cs="Tahoma"/>
+      <w:sz w:val="16"/>
+      <w:szCs w:val="16"/>
     </w:rPr>
   </w:style>
 </w:styles>
@@ -3336,7 +3419,7 @@
   <a:extraClrSchemeLst/>
   <a:extLst>
     <a:ext uri="{05A4C25C-085E-4340-85A3-A5531E510DB2}">
-      <thm15:themeFamily xmlns:thm15="http://schemas.microsoft.com/office/thememl/2012/main" name="Office Theme" id="{62F939B6-93AF-4DB8-9C6B-D6C7DFDC589F}" vid="{4A3C46E8-61CC-4603-A589-7422A47A8E4A}"/>
+      <thm15:themeFamily xmlns:thm15="http://schemas.microsoft.com/office/thememl/2012/main" xmlns="" name="Office Theme" id="{62F939B6-93AF-4DB8-9C6B-D6C7DFDC589F}" vid="{4A3C46E8-61CC-4603-A589-7422A47A8E4A}"/>
     </a:ext>
   </a:extLst>
 </a:theme>

</xml_diff>